<commit_message>
add HDSD Node L
</commit_message>
<xml_diff>
--- a/Hướng dẫn lắp đặt Node - Smart Home.docx
+++ b/Hướng dẫn lắp đặt Node - Smart Home.docx
@@ -450,7 +450,21 @@
           <w:rFonts w:ascii="Times New Roman" w:hAnsi="Times New Roman" w:cs="Times New Roman"/>
           <w:b/>
         </w:rPr>
-        <w:t>CÁC LOẠI NOTE</w:t>
+        <w:t>CÁC LOẠI NO</w:t>
+      </w:r>
+      <w:r>
+        <w:rPr>
+          <w:rFonts w:ascii="Times New Roman" w:hAnsi="Times New Roman" w:cs="Times New Roman"/>
+          <w:b/>
+        </w:rPr>
+        <w:t>D</w:t>
+      </w:r>
+      <w:r>
+        <w:rPr>
+          <w:rFonts w:ascii="Times New Roman" w:hAnsi="Times New Roman" w:cs="Times New Roman"/>
+          <w:b/>
+        </w:rPr>
+        <w:t>E</w:t>
       </w:r>
       <w:r>
         <w:rPr>
@@ -1249,7 +1263,16 @@
           <w:szCs w:val="24"/>
           <w:lang w:val="fr-FR"/>
         </w:rPr>
-        <w:t xml:space="preserve">Hình 1.2. Các </w:t>
+        <w:t>Hình 1.1</w:t>
+      </w:r>
+      <w:r>
+        <w:rPr>
+          <w:rFonts w:ascii="Times New Roman" w:hAnsi="Times New Roman" w:cs="Times New Roman"/>
+          <w:sz w:val="24"/>
+          <w:szCs w:val="24"/>
+          <w:lang w:val="fr-FR"/>
+        </w:rPr>
+        <w:t xml:space="preserve">. Các </w:t>
       </w:r>
       <w:r>
         <w:rPr>
@@ -1470,9 +1493,7 @@
     <w:p>
       <w:pPr>
         <w:pStyle w:val="ListParagraph"/>
-        <w:tabs>
-          <w:tab w:val="left" w:pos="720"/>
-        </w:tabs>
+        <w:ind w:left="450"/>
         <w:rPr>
           <w:rFonts w:ascii="Times New Roman" w:hAnsi="Times New Roman" w:cs="Times New Roman"/>
           <w:sz w:val="24"/>
@@ -1536,7 +1557,15 @@
           <w:sz w:val="24"/>
           <w:szCs w:val="24"/>
         </w:rPr>
-        <w:t>Hình 1.3. Cách nối dây mạch LN</w:t>
+        <w:t>Hình 1.2</w:t>
+      </w:r>
+      <w:r>
+        <w:rPr>
+          <w:rFonts w:ascii="Times New Roman" w:hAnsi="Times New Roman" w:cs="Times New Roman"/>
+          <w:sz w:val="24"/>
+          <w:szCs w:val="24"/>
+        </w:rPr>
+        <w:t>. Cách nối dây mạch LN</w:t>
       </w:r>
       <w:r>
         <w:rPr>
@@ -1825,16 +1854,6 @@
         </w:rPr>
         <w:t>) điều khiển Tải 3</w:t>
       </w:r>
-    </w:p>
-    <w:p>
-      <w:pPr>
-        <w:pStyle w:val="ListParagraph"/>
-      </w:pPr>
-    </w:p>
-    <w:p>
-      <w:pPr>
-        <w:pStyle w:val="ListParagraph"/>
-      </w:pPr>
     </w:p>
     <w:p>
       <w:pPr>
@@ -1846,20 +1865,360 @@
         <w:tabs>
           <w:tab w:val="left" w:pos="9180"/>
         </w:tabs>
+        <w:rPr>
+          <w:rFonts w:ascii="Times New Roman" w:hAnsi="Times New Roman" w:cs="Times New Roman"/>
+        </w:rPr>
       </w:pPr>
       <w:r>
         <w:rPr>
           <w:rFonts w:ascii="Times New Roman" w:hAnsi="Times New Roman" w:cs="Times New Roman"/>
         </w:rPr>
         <w:lastRenderedPageBreak/>
-        <w:t>Công tắc 3 Relay 10A</w:t>
-      </w:r>
-      <w:r>
-        <w:rPr>
-          <w:rFonts w:ascii="Times New Roman" w:hAnsi="Times New Roman" w:cs="Times New Roman"/>
-        </w:rPr>
-        <w:t xml:space="preserve"> - LN1</w:t>
-      </w:r>
+        <w:t xml:space="preserve">Công tắc không có dây nguội </w:t>
+      </w:r>
+      <w:r>
+        <w:rPr>
+          <w:rFonts w:ascii="Times New Roman" w:hAnsi="Times New Roman" w:cs="Times New Roman"/>
+        </w:rPr>
+        <w:t xml:space="preserve">(N) </w:t>
+      </w:r>
+      <w:r>
+        <w:rPr>
+          <w:rFonts w:ascii="Times New Roman" w:hAnsi="Times New Roman" w:cs="Times New Roman"/>
+        </w:rPr>
+        <w:t>–</w:t>
+      </w:r>
+      <w:r>
+        <w:rPr>
+          <w:rFonts w:ascii="Times New Roman" w:hAnsi="Times New Roman" w:cs="Times New Roman"/>
+        </w:rPr>
+        <w:t xml:space="preserve"> L</w:t>
+      </w:r>
+    </w:p>
+    <w:p>
+      <w:pPr>
+        <w:pStyle w:val="ListParagraph"/>
+        <w:rPr>
+          <w:rFonts w:ascii="Times New Roman" w:hAnsi="Times New Roman" w:cs="Times New Roman"/>
+          <w:noProof/>
+          <w:sz w:val="24"/>
+          <w:szCs w:val="24"/>
+        </w:rPr>
+      </w:pPr>
+      <w:r>
+        <w:rPr>
+          <w:rFonts w:ascii="Times New Roman" w:hAnsi="Times New Roman" w:cs="Times New Roman"/>
+          <w:noProof/>
+          <w:sz w:val="24"/>
+          <w:szCs w:val="24"/>
+        </w:rPr>
+        <w:t xml:space="preserve">Sơ đồ nối dây của Node </w:t>
+      </w:r>
+      <w:r>
+        <w:rPr>
+          <w:rFonts w:ascii="Times New Roman" w:hAnsi="Times New Roman" w:cs="Times New Roman"/>
+          <w:noProof/>
+          <w:sz w:val="24"/>
+          <w:szCs w:val="24"/>
+        </w:rPr>
+        <w:t>không có dây nguội</w:t>
+      </w:r>
+      <w:r>
+        <w:rPr>
+          <w:rFonts w:ascii="Times New Roman" w:hAnsi="Times New Roman" w:cs="Times New Roman"/>
+          <w:noProof/>
+          <w:sz w:val="24"/>
+          <w:szCs w:val="24"/>
+        </w:rPr>
+        <w:t xml:space="preserve"> được thể hiện ở hình bên dưới:</w:t>
+      </w:r>
+    </w:p>
+    <w:p/>
+    <w:p>
+      <w:pPr>
+        <w:ind w:left="450"/>
+      </w:pPr>
+      <w:r>
+        <w:rPr>
+          <w:noProof/>
+        </w:rPr>
+        <w:drawing>
+          <wp:inline distT="0" distB="0" distL="0" distR="0" wp14:anchorId="05DA25D9" wp14:editId="76EC816C">
+            <wp:extent cx="5381625" cy="3148481"/>
+            <wp:effectExtent l="0" t="0" r="0" b="0"/>
+            <wp:docPr id="4" name="Picture 4"/>
+            <wp:cNvGraphicFramePr>
+              <a:graphicFrameLocks xmlns:a="http://schemas.openxmlformats.org/drawingml/2006/main" noChangeAspect="1"/>
+            </wp:cNvGraphicFramePr>
+            <a:graphic xmlns:a="http://schemas.openxmlformats.org/drawingml/2006/main">
+              <a:graphicData uri="http://schemas.openxmlformats.org/drawingml/2006/picture">
+                <pic:pic xmlns:pic="http://schemas.openxmlformats.org/drawingml/2006/picture">
+                  <pic:nvPicPr>
+                    <pic:cNvPr id="1" name=""/>
+                    <pic:cNvPicPr/>
+                  </pic:nvPicPr>
+                  <pic:blipFill>
+                    <a:blip r:embed="rId9"/>
+                    <a:stretch>
+                      <a:fillRect/>
+                    </a:stretch>
+                  </pic:blipFill>
+                  <pic:spPr>
+                    <a:xfrm>
+                      <a:off x="0" y="0"/>
+                      <a:ext cx="5389900" cy="3153322"/>
+                    </a:xfrm>
+                    <a:prstGeom prst="rect">
+                      <a:avLst/>
+                    </a:prstGeom>
+                  </pic:spPr>
+                </pic:pic>
+              </a:graphicData>
+            </a:graphic>
+          </wp:inline>
+        </w:drawing>
+      </w:r>
+    </w:p>
+    <w:p>
+      <w:pPr>
+        <w:ind w:left="270"/>
+        <w:jc w:val="center"/>
+        <w:rPr>
+          <w:rFonts w:ascii="Times New Roman" w:hAnsi="Times New Roman" w:cs="Times New Roman"/>
+          <w:sz w:val="24"/>
+          <w:szCs w:val="24"/>
+        </w:rPr>
+      </w:pPr>
+      <w:r>
+        <w:rPr>
+          <w:rFonts w:ascii="Times New Roman" w:hAnsi="Times New Roman" w:cs="Times New Roman"/>
+          <w:sz w:val="24"/>
+          <w:szCs w:val="24"/>
+        </w:rPr>
+        <w:t>Hình 1.3</w:t>
+      </w:r>
+      <w:r>
+        <w:rPr>
+          <w:rFonts w:ascii="Times New Roman" w:hAnsi="Times New Roman" w:cs="Times New Roman"/>
+          <w:sz w:val="24"/>
+          <w:szCs w:val="24"/>
+        </w:rPr>
+        <w:t>. Cách nối dây mạch L</w:t>
+      </w:r>
+    </w:p>
+    <w:p>
+      <w:pPr>
+        <w:ind w:left="270"/>
+        <w:jc w:val="center"/>
+        <w:rPr>
+          <w:rFonts w:ascii="Times New Roman" w:hAnsi="Times New Roman" w:cs="Times New Roman"/>
+          <w:sz w:val="24"/>
+          <w:szCs w:val="24"/>
+        </w:rPr>
+      </w:pPr>
+    </w:p>
+    <w:p>
+      <w:pPr>
+        <w:pStyle w:val="ListParagraph"/>
+        <w:rPr>
+          <w:rFonts w:ascii="Times New Roman" w:hAnsi="Times New Roman" w:cs="Times New Roman"/>
+          <w:sz w:val="24"/>
+          <w:szCs w:val="24"/>
+        </w:rPr>
+      </w:pPr>
+      <w:r>
+        <w:rPr>
+          <w:rFonts w:ascii="Times New Roman" w:hAnsi="Times New Roman" w:cs="Times New Roman"/>
+          <w:sz w:val="24"/>
+          <w:szCs w:val="24"/>
+        </w:rPr>
+        <w:t>Với:</w:t>
+      </w:r>
+    </w:p>
+    <w:p>
+      <w:pPr>
+        <w:pStyle w:val="ListParagraph"/>
+        <w:numPr>
+          <w:ilvl w:val="0"/>
+          <w:numId w:val="34"/>
+        </w:numPr>
+        <w:rPr>
+          <w:rFonts w:ascii="Times New Roman" w:hAnsi="Times New Roman" w:cs="Times New Roman"/>
+          <w:sz w:val="24"/>
+          <w:szCs w:val="24"/>
+        </w:rPr>
+      </w:pPr>
+      <w:r>
+        <w:rPr>
+          <w:rFonts w:ascii="Times New Roman" w:hAnsi="Times New Roman" w:cs="Times New Roman"/>
+          <w:sz w:val="24"/>
+          <w:szCs w:val="24"/>
+        </w:rPr>
+        <w:t>N: Dây nguội</w:t>
+      </w:r>
+    </w:p>
+    <w:p>
+      <w:pPr>
+        <w:pStyle w:val="ListParagraph"/>
+        <w:numPr>
+          <w:ilvl w:val="0"/>
+          <w:numId w:val="34"/>
+        </w:numPr>
+        <w:rPr>
+          <w:rFonts w:ascii="Times New Roman" w:hAnsi="Times New Roman" w:cs="Times New Roman"/>
+          <w:sz w:val="24"/>
+          <w:szCs w:val="24"/>
+        </w:rPr>
+      </w:pPr>
+      <w:r>
+        <w:rPr>
+          <w:rFonts w:ascii="Times New Roman" w:hAnsi="Times New Roman" w:cs="Times New Roman"/>
+          <w:sz w:val="24"/>
+          <w:szCs w:val="24"/>
+        </w:rPr>
+        <w:t>L: Dây nóng (nguồn điện dân dụng 220V AC – 50Hz)</w:t>
+      </w:r>
+    </w:p>
+    <w:p>
+      <w:pPr>
+        <w:pStyle w:val="ListParagraph"/>
+        <w:numPr>
+          <w:ilvl w:val="0"/>
+          <w:numId w:val="34"/>
+        </w:numPr>
+        <w:rPr>
+          <w:rFonts w:ascii="Times New Roman" w:hAnsi="Times New Roman" w:cs="Times New Roman"/>
+          <w:sz w:val="24"/>
+          <w:szCs w:val="24"/>
+        </w:rPr>
+      </w:pPr>
+      <w:r>
+        <w:rPr>
+          <w:rFonts w:ascii="Times New Roman" w:hAnsi="Times New Roman" w:cs="Times New Roman"/>
+          <w:sz w:val="24"/>
+          <w:szCs w:val="24"/>
+        </w:rPr>
+        <w:t>L1, L2</w:t>
+      </w:r>
+      <w:r>
+        <w:rPr>
+          <w:rFonts w:ascii="Times New Roman" w:hAnsi="Times New Roman" w:cs="Times New Roman"/>
+          <w:sz w:val="24"/>
+          <w:szCs w:val="24"/>
+        </w:rPr>
+        <w:t>: Lần lượt nối với Tả</w:t>
+      </w:r>
+      <w:r>
+        <w:rPr>
+          <w:rFonts w:ascii="Times New Roman" w:hAnsi="Times New Roman" w:cs="Times New Roman"/>
+          <w:sz w:val="24"/>
+          <w:szCs w:val="24"/>
+        </w:rPr>
+        <w:t>i 1 và</w:t>
+      </w:r>
+      <w:r>
+        <w:rPr>
+          <w:rFonts w:ascii="Times New Roman" w:hAnsi="Times New Roman" w:cs="Times New Roman"/>
+          <w:sz w:val="24"/>
+          <w:szCs w:val="24"/>
+        </w:rPr>
+        <w:t xml:space="preserve"> Tả</w:t>
+      </w:r>
+      <w:r>
+        <w:rPr>
+          <w:rFonts w:ascii="Times New Roman" w:hAnsi="Times New Roman" w:cs="Times New Roman"/>
+          <w:sz w:val="24"/>
+          <w:szCs w:val="24"/>
+        </w:rPr>
+        <w:t>i 2</w:t>
+      </w:r>
+    </w:p>
+    <w:p>
+      <w:pPr>
+        <w:pStyle w:val="ListParagraph"/>
+        <w:numPr>
+          <w:ilvl w:val="0"/>
+          <w:numId w:val="34"/>
+        </w:numPr>
+        <w:rPr>
+          <w:rFonts w:ascii="Times New Roman" w:hAnsi="Times New Roman" w:cs="Times New Roman"/>
+          <w:sz w:val="24"/>
+          <w:szCs w:val="24"/>
+        </w:rPr>
+      </w:pPr>
+      <w:r>
+        <w:rPr>
+          <w:rFonts w:ascii="Times New Roman" w:hAnsi="Times New Roman" w:cs="Times New Roman"/>
+          <w:sz w:val="24"/>
+          <w:szCs w:val="24"/>
+        </w:rPr>
+        <w:t>COM: Dây chung nối với công tắc cơ (5V DC)</w:t>
+      </w:r>
+    </w:p>
+    <w:p>
+      <w:pPr>
+        <w:pStyle w:val="ListParagraph"/>
+        <w:numPr>
+          <w:ilvl w:val="0"/>
+          <w:numId w:val="34"/>
+        </w:numPr>
+        <w:rPr>
+          <w:rFonts w:ascii="Times New Roman" w:hAnsi="Times New Roman" w:cs="Times New Roman"/>
+          <w:sz w:val="24"/>
+          <w:szCs w:val="24"/>
+        </w:rPr>
+      </w:pPr>
+      <w:r>
+        <w:rPr>
+          <w:rFonts w:ascii="Times New Roman" w:hAnsi="Times New Roman" w:cs="Times New Roman"/>
+          <w:sz w:val="24"/>
+          <w:szCs w:val="24"/>
+        </w:rPr>
+        <w:t>SW1: Nối với công tắc cơ 1 (Switch 1) điều khiển Tải 1</w:t>
+      </w:r>
+    </w:p>
+    <w:p>
+      <w:pPr>
+        <w:pStyle w:val="ListParagraph"/>
+        <w:numPr>
+          <w:ilvl w:val="0"/>
+          <w:numId w:val="34"/>
+        </w:numPr>
+        <w:rPr>
+          <w:rFonts w:ascii="Times New Roman" w:hAnsi="Times New Roman" w:cs="Times New Roman"/>
+          <w:sz w:val="24"/>
+          <w:szCs w:val="24"/>
+        </w:rPr>
+      </w:pPr>
+      <w:r>
+        <w:rPr>
+          <w:rFonts w:ascii="Times New Roman" w:hAnsi="Times New Roman" w:cs="Times New Roman"/>
+          <w:sz w:val="24"/>
+          <w:szCs w:val="24"/>
+        </w:rPr>
+        <w:t>SW2: Nối với công tắ</w:t>
+      </w:r>
+      <w:r>
+        <w:rPr>
+          <w:rFonts w:ascii="Times New Roman" w:hAnsi="Times New Roman" w:cs="Times New Roman"/>
+          <w:sz w:val="24"/>
+          <w:szCs w:val="24"/>
+        </w:rPr>
+        <w:t>c cơ 2 (Switch 2</w:t>
+      </w:r>
+      <w:r>
+        <w:rPr>
+          <w:rFonts w:ascii="Times New Roman" w:hAnsi="Times New Roman" w:cs="Times New Roman"/>
+          <w:sz w:val="24"/>
+          <w:szCs w:val="24"/>
+        </w:rPr>
+        <w:t>) điều khiển Tải 2</w:t>
+      </w:r>
+    </w:p>
+    <w:p>
+      <w:pPr>
+        <w:ind w:left="450"/>
+      </w:pPr>
     </w:p>
     <w:p>
       <w:pPr>
@@ -1876,13 +2235,13 @@
         <w:rPr>
           <w:rFonts w:ascii="Times New Roman" w:hAnsi="Times New Roman" w:cs="Times New Roman"/>
         </w:rPr>
-        <w:t xml:space="preserve">Công tắc không có dây nguội </w:t>
-      </w:r>
-      <w:r>
-        <w:rPr>
-          <w:rFonts w:ascii="Times New Roman" w:hAnsi="Times New Roman" w:cs="Times New Roman"/>
-        </w:rPr>
-        <w:t>(N) - L</w:t>
+        <w:t>Công tắc Dimmer</w:t>
+      </w:r>
+      <w:r>
+        <w:rPr>
+          <w:rFonts w:ascii="Times New Roman" w:hAnsi="Times New Roman" w:cs="Times New Roman"/>
+        </w:rPr>
+        <w:t xml:space="preserve"> – DIMMER</w:t>
       </w:r>
     </w:p>
     <w:p>
@@ -1895,30 +2254,6 @@
         <w:tabs>
           <w:tab w:val="left" w:pos="9180"/>
         </w:tabs>
-      </w:pPr>
-      <w:r>
-        <w:rPr>
-          <w:rFonts w:ascii="Times New Roman" w:hAnsi="Times New Roman" w:cs="Times New Roman"/>
-        </w:rPr>
-        <w:t>Công tắc Dimmer</w:t>
-      </w:r>
-      <w:r>
-        <w:rPr>
-          <w:rFonts w:ascii="Times New Roman" w:hAnsi="Times New Roman" w:cs="Times New Roman"/>
-        </w:rPr>
-        <w:t xml:space="preserve"> – DIMMER</w:t>
-      </w:r>
-    </w:p>
-    <w:p>
-      <w:pPr>
-        <w:pStyle w:val="Heading1"/>
-        <w:numPr>
-          <w:ilvl w:val="0"/>
-          <w:numId w:val="31"/>
-        </w:numPr>
-        <w:tabs>
-          <w:tab w:val="left" w:pos="9180"/>
-        </w:tabs>
         <w:rPr>
           <w:rFonts w:ascii="Times New Roman" w:hAnsi="Times New Roman" w:cs="Times New Roman"/>
         </w:rPr>
@@ -1949,6 +2284,11 @@
       </w:r>
     </w:p>
     <w:p/>
+    <w:p/>
+    <w:p>
+      <w:bookmarkStart w:id="0" w:name="_GoBack"/>
+      <w:bookmarkEnd w:id="0"/>
+    </w:p>
     <w:p>
       <w:pPr>
         <w:pStyle w:val="Heading1"/>
@@ -1970,6 +2310,7 @@
           <w:rFonts w:ascii="Times New Roman" w:hAnsi="Times New Roman" w:cs="Times New Roman"/>
           <w:b/>
         </w:rPr>
+        <w:lastRenderedPageBreak/>
         <w:t>CÁC LƯU Ý VÀ YÊU CẦU KỸ THUẬT KHI LẮP ĐẶT</w:t>
       </w:r>
     </w:p>
@@ -1993,17 +2334,7 @@
           <w:sz w:val="24"/>
           <w:szCs w:val="24"/>
         </w:rPr>
-        <w:t>Trước khi lắp đặt, ngắt n</w:t>
-      </w:r>
-      <w:bookmarkStart w:id="0" w:name="_GoBack"/>
-      <w:bookmarkEnd w:id="0"/>
-      <w:r>
-        <w:rPr>
-          <w:rFonts w:ascii="Times New Roman" w:hAnsi="Times New Roman" w:cs="Times New Roman"/>
-          <w:sz w:val="24"/>
-          <w:szCs w:val="24"/>
-        </w:rPr>
-        <w:t>guồn điện tổng. Kiểm tra và chắc chắn rằng ổ điện đang thao tác không có điện</w:t>
+        <w:t>Trước khi lắp đặt, ngắt nguồn điện tổng. Kiểm tra và chắc chắn rằng ổ điện đang thao tác không có điện</w:t>
       </w:r>
       <w:r>
         <w:rPr>
@@ -2145,8 +2476,8 @@
       </w:r>
     </w:p>
     <w:sectPr>
-      <w:headerReference w:type="default" r:id="rId9"/>
-      <w:footerReference w:type="default" r:id="rId10"/>
+      <w:headerReference w:type="default" r:id="rId10"/>
+      <w:footerReference w:type="default" r:id="rId11"/>
       <w:pgSz w:w="12240" w:h="15840"/>
       <w:pgMar w:top="1440" w:right="1440" w:bottom="1440" w:left="1440" w:header="720" w:footer="720" w:gutter="0"/>
       <w:cols w:space="720"/>
@@ -2215,7 +2546,7 @@
           <w:rPr>
             <w:noProof/>
           </w:rPr>
-          <w:t>3</w:t>
+          <w:t>4</w:t>
         </w:r>
         <w:r>
           <w:rPr>
@@ -7582,7 +7913,7 @@
 </file>
 
 <file path=customXml/itemProps1.xml><?xml version="1.0" encoding="utf-8"?>
-<ds:datastoreItem xmlns:ds="http://schemas.openxmlformats.org/officeDocument/2006/customXml" ds:itemID="{8960499A-9F27-47BC-B9E8-0996730D1E5C}">
+<ds:datastoreItem xmlns:ds="http://schemas.openxmlformats.org/officeDocument/2006/customXml" ds:itemID="{8F47EA19-BF76-4D50-BA41-5FBDFBB48ACF}">
   <ds:schemaRefs>
     <ds:schemaRef ds:uri="http://schemas.openxmlformats.org/officeDocument/2006/bibliography"/>
   </ds:schemaRefs>

</xml_diff>

<commit_message>
Update HD lap dat Node SH lan 2
</commit_message>
<xml_diff>
--- a/Hướng dẫn lắp đặt Node - Smart Home.docx
+++ b/Hướng dẫn lắp đặt Node - Smart Home.docx
@@ -20,7 +20,7 @@
         <mc:AlternateContent>
           <mc:Choice Requires="wps">
             <w:drawing>
-              <wp:anchor distT="0" distB="0" distL="114300" distR="114300" simplePos="0" relativeHeight="251659264" behindDoc="0" locked="0" layoutInCell="1" allowOverlap="1" wp14:anchorId="0D737CCD" wp14:editId="52B2F32A">
+              <wp:anchor distT="0" distB="0" distL="114300" distR="114300" simplePos="0" relativeHeight="251658240" behindDoc="0" locked="0" layoutInCell="1" allowOverlap="1" wp14:anchorId="0D737CCD" wp14:editId="087209C1">
                 <wp:simplePos x="0" y="0"/>
                 <wp:positionH relativeFrom="margin">
                   <wp:posOffset>-123825</wp:posOffset>
@@ -181,7 +181,7 @@
                 <v:stroke joinstyle="miter"/>
                 <v:path gradientshapeok="t" o:connecttype="rect"/>
               </v:shapetype>
-              <v:shape id="Text Box 1" o:spid="_x0000_s1026" type="#_x0000_t202" style="position:absolute;margin-left:-9.75pt;margin-top:21.75pt;width:486.35pt;height:54.75pt;z-index:251659264;visibility:visible;mso-wrap-style:square;mso-width-percent:0;mso-height-percent:0;mso-wrap-distance-left:9pt;mso-wrap-distance-top:0;mso-wrap-distance-right:9pt;mso-wrap-distance-bottom:0;mso-position-horizontal:absolute;mso-position-horizontal-relative:margin;mso-position-vertical:absolute;mso-position-vertical-relative:text;mso-width-percent:0;mso-height-percent:0;mso-width-relative:margin;mso-height-relative:margin;v-text-anchor:top" o:gfxdata="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" fillcolor="#5b9bd5 [3208]" stroked="f" strokeweight=".5pt">
+              <v:shape id="Text Box 1" o:spid="_x0000_s1026" type="#_x0000_t202" style="position:absolute;margin-left:-9.75pt;margin-top:21.75pt;width:486.35pt;height:54.75pt;z-index:251658240;visibility:visible;mso-wrap-style:square;mso-width-percent:0;mso-height-percent:0;mso-wrap-distance-left:9pt;mso-wrap-distance-top:0;mso-wrap-distance-right:9pt;mso-wrap-distance-bottom:0;mso-position-horizontal:absolute;mso-position-horizontal-relative:margin;mso-position-vertical:absolute;mso-position-vertical-relative:text;mso-width-percent:0;mso-height-percent:0;mso-width-relative:margin;mso-height-relative:margin;v-text-anchor:top" o:gfxdata="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" fillcolor="#5b9bd5 [3208]" stroked="f" strokeweight=".5pt">
                 <v:textbox>
                   <w:txbxContent>
                     <w:p>
@@ -1046,6 +1046,14 @@
                 <w:szCs w:val="24"/>
               </w:rPr>
             </w:pPr>
+            <w:r>
+              <w:rPr>
+                <w:rFonts w:ascii="Times New Roman" w:hAnsi="Times New Roman" w:cs="Times New Roman"/>
+                <w:sz w:val="24"/>
+                <w:szCs w:val="24"/>
+              </w:rPr>
+              <w:t>Điều khiển máy lạnh bằng hồng ngoại</w:t>
+            </w:r>
           </w:p>
         </w:tc>
         <w:tc>
@@ -1063,6 +1071,14 @@
                 <w:szCs w:val="24"/>
               </w:rPr>
             </w:pPr>
+            <w:r>
+              <w:rPr>
+                <w:rFonts w:ascii="Times New Roman" w:hAnsi="Times New Roman" w:cs="Times New Roman"/>
+                <w:sz w:val="24"/>
+                <w:szCs w:val="24"/>
+              </w:rPr>
+              <w:t>IR</w:t>
+            </w:r>
           </w:p>
         </w:tc>
       </w:tr>
@@ -1188,7 +1204,7 @@
         <mc:AlternateContent>
           <mc:Choice Requires="wps">
             <w:drawing>
-              <wp:inline distT="0" distB="0" distL="0" distR="0" wp14:anchorId="21FC955E" wp14:editId="58657325">
+              <wp:inline distT="0" distB="0" distL="0" distR="0" wp14:anchorId="21FC955E" wp14:editId="19ECD814">
                 <wp:extent cx="3030279" cy="3019647"/>
                 <wp:effectExtent l="0" t="0" r="17780" b="28575"/>
                 <wp:docPr id="2" name="Rectangle 2"/>
@@ -1237,7 +1253,7 @@
           </mc:Choice>
           <mc:Fallback>
             <w:pict>
-              <v:rect w14:anchorId="274DF909" id="Rectangle 2" o:spid="_x0000_s1026" style="width:238.6pt;height:237.75pt;visibility:visible;mso-wrap-style:square;mso-left-percent:-10001;mso-top-percent:-10001;mso-position-horizontal:absolute;mso-position-horizontal-relative:char;mso-position-vertical:absolute;mso-position-vertical-relative:line;mso-left-percent:-10001;mso-top-percent:-10001;v-text-anchor:middle" o:gfxdata="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" filled="f" strokecolor="#1f3763 [1604]" strokeweight="1pt">
+              <v:rect w14:anchorId="393F5B70" id="Rectangle 2" o:spid="_x0000_s1026" style="width:238.6pt;height:237.75pt;visibility:visible;mso-wrap-style:square;mso-left-percent:-10001;mso-top-percent:-10001;mso-position-horizontal:absolute;mso-position-horizontal-relative:char;mso-position-vertical:absolute;mso-position-vertical-relative:line;mso-left-percent:-10001;mso-top-percent:-10001;v-text-anchor:middle" o:gfxdata="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" filled="f" strokecolor="#1f3763 [1604]" strokeweight="1pt">
                 <w10:anchorlock/>
               </v:rect>
             </w:pict>
@@ -1505,7 +1521,7 @@
           <w:noProof/>
         </w:rPr>
         <w:drawing>
-          <wp:inline distT="0" distB="0" distL="0" distR="0" wp14:anchorId="4268AD3A" wp14:editId="50F4AA9A">
+          <wp:inline distT="0" distB="0" distL="0" distR="0" wp14:anchorId="4268AD3A" wp14:editId="2E2A3C20">
             <wp:extent cx="5388463" cy="3981228"/>
             <wp:effectExtent l="0" t="0" r="3175" b="635"/>
             <wp:docPr id="3" name="Picture 3"/>
@@ -1565,7 +1581,39 @@
           <w:sz w:val="24"/>
           <w:szCs w:val="24"/>
         </w:rPr>
-        <w:t>. Cách nối dây mạch LN</w:t>
+        <w:t xml:space="preserve">. </w:t>
+      </w:r>
+      <w:r>
+        <w:rPr>
+          <w:rFonts w:ascii="Times New Roman" w:hAnsi="Times New Roman" w:cs="Times New Roman"/>
+          <w:sz w:val="24"/>
+          <w:szCs w:val="24"/>
+        </w:rPr>
+        <w:t>Sơ đồ</w:t>
+      </w:r>
+      <w:r>
+        <w:rPr>
+          <w:rFonts w:ascii="Times New Roman" w:hAnsi="Times New Roman" w:cs="Times New Roman"/>
+          <w:sz w:val="24"/>
+          <w:szCs w:val="24"/>
+        </w:rPr>
+        <w:t xml:space="preserve"> nối dây </w:t>
+      </w:r>
+      <w:r>
+        <w:rPr>
+          <w:rFonts w:ascii="Times New Roman" w:hAnsi="Times New Roman" w:cs="Times New Roman"/>
+          <w:sz w:val="24"/>
+          <w:szCs w:val="24"/>
+        </w:rPr>
+        <w:t>Node</w:t>
+      </w:r>
+      <w:r>
+        <w:rPr>
+          <w:rFonts w:ascii="Times New Roman" w:hAnsi="Times New Roman" w:cs="Times New Roman"/>
+          <w:sz w:val="24"/>
+          <w:szCs w:val="24"/>
+        </w:rPr>
+        <w:t xml:space="preserve"> LN</w:t>
       </w:r>
       <w:r>
         <w:rPr>
@@ -1921,7 +1969,7 @@
           <w:sz w:val="24"/>
           <w:szCs w:val="24"/>
         </w:rPr>
-        <w:t>không có dây nguội</w:t>
+        <w:t>L</w:t>
       </w:r>
       <w:r>
         <w:rPr>
@@ -1932,6 +1980,8 @@
         </w:rPr>
         <w:t xml:space="preserve"> được thể hiện ở hình bên dưới:</w:t>
       </w:r>
+      <w:bookmarkStart w:id="0" w:name="_GoBack"/>
+      <w:bookmarkEnd w:id="0"/>
     </w:p>
     <w:p/>
     <w:p>
@@ -1943,7 +1993,7 @@
           <w:noProof/>
         </w:rPr>
         <w:drawing>
-          <wp:inline distT="0" distB="0" distL="0" distR="0" wp14:anchorId="05DA25D9" wp14:editId="76EC816C">
+          <wp:inline distT="0" distB="0" distL="0" distR="0" wp14:anchorId="05DA25D9" wp14:editId="25516EB2">
             <wp:extent cx="5381625" cy="3148481"/>
             <wp:effectExtent l="0" t="0" r="0" b="0"/>
             <wp:docPr id="4" name="Picture 4"/>
@@ -2003,7 +2053,47 @@
           <w:sz w:val="24"/>
           <w:szCs w:val="24"/>
         </w:rPr>
-        <w:t>. Cách nối dây mạch L</w:t>
+        <w:t xml:space="preserve">. </w:t>
+      </w:r>
+      <w:r>
+        <w:rPr>
+          <w:rFonts w:ascii="Times New Roman" w:hAnsi="Times New Roman" w:cs="Times New Roman"/>
+          <w:sz w:val="24"/>
+          <w:szCs w:val="24"/>
+        </w:rPr>
+        <w:t>S</w:t>
+      </w:r>
+      <w:r>
+        <w:rPr>
+          <w:rFonts w:ascii="Times New Roman" w:hAnsi="Times New Roman" w:cs="Times New Roman"/>
+          <w:sz w:val="24"/>
+          <w:szCs w:val="24"/>
+        </w:rPr>
+        <w:t>ơ đồ</w:t>
+      </w:r>
+      <w:r>
+        <w:rPr>
+          <w:rFonts w:ascii="Times New Roman" w:hAnsi="Times New Roman" w:cs="Times New Roman"/>
+          <w:sz w:val="24"/>
+          <w:szCs w:val="24"/>
+        </w:rPr>
+        <w:t xml:space="preserve"> nối dây </w:t>
+      </w:r>
+      <w:r>
+        <w:rPr>
+          <w:rFonts w:ascii="Times New Roman" w:hAnsi="Times New Roman" w:cs="Times New Roman"/>
+          <w:sz w:val="24"/>
+          <w:szCs w:val="24"/>
+        </w:rPr>
+        <w:t>Node</w:t>
+      </w:r>
+      <w:r>
+        <w:rPr>
+          <w:rFonts w:ascii="Times New Roman" w:hAnsi="Times New Roman" w:cs="Times New Roman"/>
+          <w:sz w:val="24"/>
+          <w:szCs w:val="24"/>
+        </w:rPr>
+        <w:t xml:space="preserve"> L</w:t>
       </w:r>
     </w:p>
     <w:p>
@@ -2214,6 +2304,31 @@
         </w:rPr>
         <w:t>) điều khiển Tải 2</w:t>
       </w:r>
+    </w:p>
+    <w:p>
+      <w:pPr>
+        <w:ind w:left="450"/>
+      </w:pPr>
+    </w:p>
+    <w:p>
+      <w:pPr>
+        <w:ind w:left="450"/>
+      </w:pPr>
+    </w:p>
+    <w:p>
+      <w:pPr>
+        <w:ind w:left="450"/>
+      </w:pPr>
+    </w:p>
+    <w:p>
+      <w:pPr>
+        <w:ind w:left="450"/>
+      </w:pPr>
+    </w:p>
+    <w:p>
+      <w:pPr>
+        <w:ind w:left="450"/>
+      </w:pPr>
     </w:p>
     <w:p>
       <w:pPr>
@@ -2230,11 +2345,15 @@
         <w:tabs>
           <w:tab w:val="left" w:pos="9180"/>
         </w:tabs>
-      </w:pPr>
-      <w:r>
-        <w:rPr>
-          <w:rFonts w:ascii="Times New Roman" w:hAnsi="Times New Roman" w:cs="Times New Roman"/>
-        </w:rPr>
+        <w:rPr>
+          <w:rFonts w:ascii="Times New Roman" w:hAnsi="Times New Roman" w:cs="Times New Roman"/>
+        </w:rPr>
+      </w:pPr>
+      <w:r>
+        <w:rPr>
+          <w:rFonts w:ascii="Times New Roman" w:hAnsi="Times New Roman" w:cs="Times New Roman"/>
+        </w:rPr>
+        <w:lastRenderedPageBreak/>
         <w:t>Công tắc Dimmer</w:t>
       </w:r>
       <w:r>
@@ -2243,6 +2362,534 @@
         </w:rPr>
         <w:t xml:space="preserve"> – DIMMER</w:t>
       </w:r>
+    </w:p>
+    <w:p>
+      <w:pPr>
+        <w:ind w:left="360"/>
+        <w:rPr>
+          <w:rFonts w:ascii="Times New Roman" w:hAnsi="Times New Roman" w:cs="Times New Roman"/>
+          <w:noProof/>
+          <w:sz w:val="24"/>
+          <w:szCs w:val="24"/>
+        </w:rPr>
+      </w:pPr>
+      <w:r>
+        <w:rPr>
+          <w:rFonts w:ascii="Times New Roman" w:hAnsi="Times New Roman" w:cs="Times New Roman"/>
+          <w:noProof/>
+          <w:sz w:val="24"/>
+          <w:szCs w:val="24"/>
+        </w:rPr>
+        <w:t xml:space="preserve">Sơ đồ nối dây của </w:t>
+      </w:r>
+      <w:r>
+        <w:rPr>
+          <w:rFonts w:ascii="Times New Roman" w:hAnsi="Times New Roman" w:cs="Times New Roman"/>
+          <w:noProof/>
+          <w:sz w:val="24"/>
+          <w:szCs w:val="24"/>
+        </w:rPr>
+        <w:t>Công tắc Dimmer</w:t>
+      </w:r>
+      <w:r>
+        <w:rPr>
+          <w:rFonts w:ascii="Times New Roman" w:hAnsi="Times New Roman" w:cs="Times New Roman"/>
+          <w:noProof/>
+          <w:sz w:val="24"/>
+          <w:szCs w:val="24"/>
+        </w:rPr>
+        <w:t xml:space="preserve"> được thể hiện ở hình bên dưới:</w:t>
+      </w:r>
+    </w:p>
+    <w:p/>
+    <w:p>
+      <w:pPr>
+        <w:ind w:left="540"/>
+      </w:pPr>
+      <w:r>
+        <w:rPr>
+          <w:noProof/>
+        </w:rPr>
+        <w:drawing>
+          <wp:inline distT="0" distB="0" distL="0" distR="0" wp14:anchorId="117309F0" wp14:editId="3A81AA16">
+            <wp:extent cx="5007935" cy="3658967"/>
+            <wp:effectExtent l="0" t="0" r="2540" b="0"/>
+            <wp:docPr id="7" name="Picture 7"/>
+            <wp:cNvGraphicFramePr>
+              <a:graphicFrameLocks xmlns:a="http://schemas.openxmlformats.org/drawingml/2006/main" noChangeAspect="1"/>
+            </wp:cNvGraphicFramePr>
+            <a:graphic xmlns:a="http://schemas.openxmlformats.org/drawingml/2006/main">
+              <a:graphicData uri="http://schemas.openxmlformats.org/drawingml/2006/picture">
+                <pic:pic xmlns:pic="http://schemas.openxmlformats.org/drawingml/2006/picture">
+                  <pic:nvPicPr>
+                    <pic:cNvPr id="1" name=""/>
+                    <pic:cNvPicPr/>
+                  </pic:nvPicPr>
+                  <pic:blipFill>
+                    <a:blip r:embed="rId10"/>
+                    <a:stretch>
+                      <a:fillRect/>
+                    </a:stretch>
+                  </pic:blipFill>
+                  <pic:spPr>
+                    <a:xfrm>
+                      <a:off x="0" y="0"/>
+                      <a:ext cx="5012164" cy="3662057"/>
+                    </a:xfrm>
+                    <a:prstGeom prst="rect">
+                      <a:avLst/>
+                    </a:prstGeom>
+                  </pic:spPr>
+                </pic:pic>
+              </a:graphicData>
+            </a:graphic>
+          </wp:inline>
+        </w:drawing>
+      </w:r>
+    </w:p>
+    <w:p>
+      <w:pPr>
+        <w:ind w:left="540"/>
+        <w:jc w:val="center"/>
+        <w:rPr>
+          <w:rFonts w:ascii="Times New Roman" w:hAnsi="Times New Roman" w:cs="Times New Roman"/>
+          <w:sz w:val="24"/>
+          <w:szCs w:val="24"/>
+        </w:rPr>
+      </w:pPr>
+      <w:r>
+        <w:rPr>
+          <w:rFonts w:ascii="Times New Roman" w:hAnsi="Times New Roman" w:cs="Times New Roman"/>
+          <w:sz w:val="24"/>
+          <w:szCs w:val="24"/>
+        </w:rPr>
+        <w:t>Hình 1.4</w:t>
+      </w:r>
+      <w:r>
+        <w:rPr>
+          <w:rFonts w:ascii="Times New Roman" w:hAnsi="Times New Roman" w:cs="Times New Roman"/>
+          <w:sz w:val="24"/>
+          <w:szCs w:val="24"/>
+        </w:rPr>
+        <w:t xml:space="preserve">. </w:t>
+      </w:r>
+      <w:r>
+        <w:rPr>
+          <w:rFonts w:ascii="Times New Roman" w:hAnsi="Times New Roman" w:cs="Times New Roman"/>
+          <w:sz w:val="24"/>
+          <w:szCs w:val="24"/>
+        </w:rPr>
+        <w:t>S</w:t>
+      </w:r>
+      <w:r>
+        <w:rPr>
+          <w:rFonts w:ascii="Times New Roman" w:hAnsi="Times New Roman" w:cs="Times New Roman"/>
+          <w:sz w:val="24"/>
+          <w:szCs w:val="24"/>
+        </w:rPr>
+        <w:t xml:space="preserve">ơ đồ nối dây Node </w:t>
+      </w:r>
+      <w:r>
+        <w:rPr>
+          <w:rFonts w:ascii="Times New Roman" w:hAnsi="Times New Roman" w:cs="Times New Roman"/>
+          <w:sz w:val="24"/>
+          <w:szCs w:val="24"/>
+        </w:rPr>
+        <w:t>DIMMER</w:t>
+      </w:r>
+    </w:p>
+    <w:p>
+      <w:pPr>
+        <w:ind w:left="540"/>
+        <w:jc w:val="center"/>
+        <w:rPr>
+          <w:rFonts w:ascii="Times New Roman" w:hAnsi="Times New Roman" w:cs="Times New Roman"/>
+          <w:sz w:val="24"/>
+          <w:szCs w:val="24"/>
+        </w:rPr>
+      </w:pPr>
+    </w:p>
+    <w:p>
+      <w:pPr>
+        <w:pStyle w:val="ListParagraph"/>
+        <w:rPr>
+          <w:rFonts w:ascii="Times New Roman" w:hAnsi="Times New Roman" w:cs="Times New Roman"/>
+          <w:sz w:val="24"/>
+          <w:szCs w:val="24"/>
+        </w:rPr>
+      </w:pPr>
+      <w:r>
+        <w:rPr>
+          <w:rFonts w:ascii="Times New Roman" w:hAnsi="Times New Roman" w:cs="Times New Roman"/>
+          <w:sz w:val="24"/>
+          <w:szCs w:val="24"/>
+        </w:rPr>
+        <w:t>Với:</w:t>
+      </w:r>
+    </w:p>
+    <w:p>
+      <w:pPr>
+        <w:pStyle w:val="ListParagraph"/>
+        <w:numPr>
+          <w:ilvl w:val="0"/>
+          <w:numId w:val="34"/>
+        </w:numPr>
+        <w:rPr>
+          <w:rFonts w:ascii="Times New Roman" w:hAnsi="Times New Roman" w:cs="Times New Roman"/>
+          <w:sz w:val="24"/>
+          <w:szCs w:val="24"/>
+        </w:rPr>
+      </w:pPr>
+      <w:r>
+        <w:rPr>
+          <w:rFonts w:ascii="Times New Roman" w:hAnsi="Times New Roman" w:cs="Times New Roman"/>
+          <w:sz w:val="24"/>
+          <w:szCs w:val="24"/>
+        </w:rPr>
+        <w:t>N: Dây nguội</w:t>
+      </w:r>
+    </w:p>
+    <w:p>
+      <w:pPr>
+        <w:pStyle w:val="ListParagraph"/>
+        <w:numPr>
+          <w:ilvl w:val="0"/>
+          <w:numId w:val="34"/>
+        </w:numPr>
+        <w:rPr>
+          <w:rFonts w:ascii="Times New Roman" w:hAnsi="Times New Roman" w:cs="Times New Roman"/>
+          <w:sz w:val="24"/>
+          <w:szCs w:val="24"/>
+        </w:rPr>
+      </w:pPr>
+      <w:r>
+        <w:rPr>
+          <w:rFonts w:ascii="Times New Roman" w:hAnsi="Times New Roman" w:cs="Times New Roman"/>
+          <w:sz w:val="24"/>
+          <w:szCs w:val="24"/>
+        </w:rPr>
+        <w:t>L: Dây nóng (nguồn điện dân dụng 220V AC – 50Hz)</w:t>
+      </w:r>
+    </w:p>
+    <w:p>
+      <w:pPr>
+        <w:pStyle w:val="ListParagraph"/>
+        <w:numPr>
+          <w:ilvl w:val="0"/>
+          <w:numId w:val="34"/>
+        </w:numPr>
+        <w:rPr>
+          <w:rFonts w:ascii="Times New Roman" w:hAnsi="Times New Roman" w:cs="Times New Roman"/>
+          <w:sz w:val="24"/>
+          <w:szCs w:val="24"/>
+        </w:rPr>
+      </w:pPr>
+      <w:r>
+        <w:rPr>
+          <w:rFonts w:ascii="Times New Roman" w:hAnsi="Times New Roman" w:cs="Times New Roman"/>
+          <w:sz w:val="24"/>
+          <w:szCs w:val="24"/>
+        </w:rPr>
+        <w:t xml:space="preserve">L1: Nối với </w:t>
+      </w:r>
+      <w:r>
+        <w:rPr>
+          <w:rFonts w:ascii="Times New Roman" w:hAnsi="Times New Roman" w:cs="Times New Roman"/>
+          <w:sz w:val="24"/>
+          <w:szCs w:val="24"/>
+        </w:rPr>
+        <w:t>bóng đèn cần điều khiển độ sáng</w:t>
+      </w:r>
+    </w:p>
+    <w:p>
+      <w:pPr>
+        <w:pStyle w:val="ListParagraph"/>
+        <w:numPr>
+          <w:ilvl w:val="0"/>
+          <w:numId w:val="34"/>
+        </w:numPr>
+        <w:rPr>
+          <w:rFonts w:ascii="Times New Roman" w:hAnsi="Times New Roman" w:cs="Times New Roman"/>
+          <w:sz w:val="24"/>
+          <w:szCs w:val="24"/>
+        </w:rPr>
+      </w:pPr>
+      <w:r>
+        <w:rPr>
+          <w:rFonts w:ascii="Times New Roman" w:hAnsi="Times New Roman" w:cs="Times New Roman"/>
+          <w:sz w:val="24"/>
+          <w:szCs w:val="24"/>
+        </w:rPr>
+        <w:t>ON/OFF</w:t>
+      </w:r>
+      <w:r>
+        <w:rPr>
+          <w:rFonts w:ascii="Times New Roman" w:hAnsi="Times New Roman" w:cs="Times New Roman"/>
+          <w:sz w:val="24"/>
+          <w:szCs w:val="24"/>
+        </w:rPr>
+        <w:t>: Nối vớ</w:t>
+      </w:r>
+      <w:r>
+        <w:rPr>
+          <w:rFonts w:ascii="Times New Roman" w:hAnsi="Times New Roman" w:cs="Times New Roman"/>
+          <w:sz w:val="24"/>
+          <w:szCs w:val="24"/>
+        </w:rPr>
+        <w:t xml:space="preserve">i </w:t>
+      </w:r>
+      <w:r>
+        <w:rPr>
+          <w:rFonts w:ascii="Times New Roman" w:hAnsi="Times New Roman" w:cs="Times New Roman"/>
+          <w:sz w:val="24"/>
+          <w:szCs w:val="24"/>
+        </w:rPr>
+        <w:t>biểu tượng bóng đèn trên</w:t>
+      </w:r>
+      <w:r>
+        <w:rPr>
+          <w:rFonts w:ascii="Times New Roman" w:hAnsi="Times New Roman" w:cs="Times New Roman"/>
+          <w:sz w:val="24"/>
+          <w:szCs w:val="24"/>
+        </w:rPr>
+        <w:t xml:space="preserve"> </w:t>
+      </w:r>
+      <w:r>
+        <w:rPr>
+          <w:rFonts w:ascii="Times New Roman" w:hAnsi="Times New Roman" w:cs="Times New Roman"/>
+          <w:sz w:val="24"/>
+          <w:szCs w:val="24"/>
+        </w:rPr>
+        <w:t>công tắc D</w:t>
+      </w:r>
+      <w:r>
+        <w:rPr>
+          <w:rFonts w:ascii="Times New Roman" w:hAnsi="Times New Roman" w:cs="Times New Roman"/>
+          <w:sz w:val="24"/>
+          <w:szCs w:val="24"/>
+        </w:rPr>
+        <w:t>immer nhằm BẬT/TẮT đèn</w:t>
+      </w:r>
+    </w:p>
+    <w:p>
+      <w:pPr>
+        <w:pStyle w:val="ListParagraph"/>
+        <w:numPr>
+          <w:ilvl w:val="0"/>
+          <w:numId w:val="34"/>
+        </w:numPr>
+        <w:rPr>
+          <w:rFonts w:ascii="Times New Roman" w:hAnsi="Times New Roman" w:cs="Times New Roman"/>
+          <w:sz w:val="24"/>
+          <w:szCs w:val="24"/>
+        </w:rPr>
+      </w:pPr>
+      <w:r>
+        <w:rPr>
+          <w:rFonts w:ascii="Times New Roman" w:hAnsi="Times New Roman" w:cs="Times New Roman"/>
+          <w:sz w:val="24"/>
+          <w:szCs w:val="24"/>
+        </w:rPr>
+        <w:t>INCR</w:t>
+      </w:r>
+      <w:r>
+        <w:rPr>
+          <w:rFonts w:ascii="Times New Roman" w:hAnsi="Times New Roman" w:cs="Times New Roman"/>
+          <w:sz w:val="24"/>
+          <w:szCs w:val="24"/>
+        </w:rPr>
+        <w:t xml:space="preserve">: </w:t>
+      </w:r>
+      <w:r>
+        <w:rPr>
+          <w:rFonts w:ascii="Times New Roman" w:hAnsi="Times New Roman" w:cs="Times New Roman"/>
+          <w:sz w:val="24"/>
+          <w:szCs w:val="24"/>
+        </w:rPr>
+        <w:t>Nối vớ</w:t>
+      </w:r>
+      <w:r>
+        <w:rPr>
+          <w:rFonts w:ascii="Times New Roman" w:hAnsi="Times New Roman" w:cs="Times New Roman"/>
+          <w:sz w:val="24"/>
+          <w:szCs w:val="24"/>
+        </w:rPr>
+        <w:t>i nút</w:t>
+      </w:r>
+      <w:r>
+        <w:rPr>
+          <w:rFonts w:ascii="Times New Roman" w:hAnsi="Times New Roman" w:cs="Times New Roman"/>
+          <w:sz w:val="24"/>
+          <w:szCs w:val="24"/>
+        </w:rPr>
+        <w:t xml:space="preserve"> “+”</w:t>
+      </w:r>
+      <w:r>
+        <w:rPr>
+          <w:rFonts w:ascii="Times New Roman" w:hAnsi="Times New Roman" w:cs="Times New Roman"/>
+          <w:sz w:val="24"/>
+          <w:szCs w:val="24"/>
+        </w:rPr>
+        <w:t xml:space="preserve"> </w:t>
+      </w:r>
+      <w:r>
+        <w:rPr>
+          <w:rFonts w:ascii="Times New Roman" w:hAnsi="Times New Roman" w:cs="Times New Roman"/>
+          <w:sz w:val="24"/>
+          <w:szCs w:val="24"/>
+        </w:rPr>
+        <w:t>trên công tắc D</w:t>
+      </w:r>
+      <w:r>
+        <w:rPr>
+          <w:rFonts w:ascii="Times New Roman" w:hAnsi="Times New Roman" w:cs="Times New Roman"/>
+          <w:sz w:val="24"/>
+          <w:szCs w:val="24"/>
+        </w:rPr>
+        <w:t>immer</w:t>
+      </w:r>
+      <w:r>
+        <w:rPr>
+          <w:rFonts w:ascii="Times New Roman" w:hAnsi="Times New Roman" w:cs="Times New Roman"/>
+          <w:sz w:val="24"/>
+          <w:szCs w:val="24"/>
+        </w:rPr>
+        <w:t xml:space="preserve"> nhằm tăng độ sáng đèn</w:t>
+      </w:r>
+    </w:p>
+    <w:p>
+      <w:pPr>
+        <w:pStyle w:val="ListParagraph"/>
+        <w:numPr>
+          <w:ilvl w:val="0"/>
+          <w:numId w:val="34"/>
+        </w:numPr>
+        <w:rPr>
+          <w:rFonts w:ascii="Times New Roman" w:hAnsi="Times New Roman" w:cs="Times New Roman"/>
+          <w:sz w:val="24"/>
+          <w:szCs w:val="24"/>
+        </w:rPr>
+      </w:pPr>
+      <w:r>
+        <w:rPr>
+          <w:rFonts w:ascii="Times New Roman" w:hAnsi="Times New Roman" w:cs="Times New Roman"/>
+          <w:sz w:val="24"/>
+          <w:szCs w:val="24"/>
+        </w:rPr>
+        <w:t>DE</w:t>
+      </w:r>
+      <w:r>
+        <w:rPr>
+          <w:rFonts w:ascii="Times New Roman" w:hAnsi="Times New Roman" w:cs="Times New Roman"/>
+          <w:sz w:val="24"/>
+          <w:szCs w:val="24"/>
+        </w:rPr>
+        <w:t>CR:</w:t>
+      </w:r>
+      <w:r>
+        <w:rPr>
+          <w:rFonts w:ascii="Times New Roman" w:hAnsi="Times New Roman" w:cs="Times New Roman"/>
+          <w:sz w:val="24"/>
+          <w:szCs w:val="24"/>
+        </w:rPr>
+        <w:t xml:space="preserve"> </w:t>
+      </w:r>
+      <w:r>
+        <w:rPr>
+          <w:rFonts w:ascii="Times New Roman" w:hAnsi="Times New Roman" w:cs="Times New Roman"/>
+          <w:sz w:val="24"/>
+          <w:szCs w:val="24"/>
+        </w:rPr>
+        <w:t xml:space="preserve">Nối với </w:t>
+      </w:r>
+      <w:r>
+        <w:rPr>
+          <w:rFonts w:ascii="Times New Roman" w:hAnsi="Times New Roman" w:cs="Times New Roman"/>
+          <w:sz w:val="24"/>
+          <w:szCs w:val="24"/>
+        </w:rPr>
+        <w:t>nút</w:t>
+      </w:r>
+      <w:r>
+        <w:rPr>
+          <w:rFonts w:ascii="Times New Roman" w:hAnsi="Times New Roman" w:cs="Times New Roman"/>
+          <w:sz w:val="24"/>
+          <w:szCs w:val="24"/>
+        </w:rPr>
+        <w:t xml:space="preserve"> “</w:t>
+      </w:r>
+      <w:r>
+        <w:rPr>
+          <w:rFonts w:ascii="Times New Roman" w:hAnsi="Times New Roman" w:cs="Times New Roman"/>
+          <w:sz w:val="24"/>
+          <w:szCs w:val="24"/>
+        </w:rPr>
+        <w:t>-</w:t>
+      </w:r>
+      <w:r>
+        <w:rPr>
+          <w:rFonts w:ascii="Times New Roman" w:hAnsi="Times New Roman" w:cs="Times New Roman"/>
+          <w:sz w:val="24"/>
+          <w:szCs w:val="24"/>
+        </w:rPr>
+        <w:t>”</w:t>
+      </w:r>
+      <w:r>
+        <w:rPr>
+          <w:rFonts w:ascii="Times New Roman" w:hAnsi="Times New Roman" w:cs="Times New Roman"/>
+          <w:sz w:val="24"/>
+          <w:szCs w:val="24"/>
+        </w:rPr>
+        <w:t xml:space="preserve"> </w:t>
+      </w:r>
+      <w:r>
+        <w:rPr>
+          <w:rFonts w:ascii="Times New Roman" w:hAnsi="Times New Roman" w:cs="Times New Roman"/>
+          <w:sz w:val="24"/>
+          <w:szCs w:val="24"/>
+        </w:rPr>
+        <w:t xml:space="preserve">trên công tắc </w:t>
+      </w:r>
+      <w:r>
+        <w:rPr>
+          <w:rFonts w:ascii="Times New Roman" w:hAnsi="Times New Roman" w:cs="Times New Roman"/>
+          <w:sz w:val="24"/>
+          <w:szCs w:val="24"/>
+        </w:rPr>
+        <w:t>Dimmer</w:t>
+      </w:r>
+      <w:r>
+        <w:rPr>
+          <w:rFonts w:ascii="Times New Roman" w:hAnsi="Times New Roman" w:cs="Times New Roman"/>
+          <w:sz w:val="24"/>
+          <w:szCs w:val="24"/>
+        </w:rPr>
+        <w:t xml:space="preserve"> nhằm giảm độ sáng đèn.</w:t>
+      </w:r>
+    </w:p>
+    <w:p>
+      <w:pPr>
+        <w:ind w:left="540"/>
+        <w:jc w:val="center"/>
+      </w:pPr>
+    </w:p>
+    <w:p>
+      <w:pPr>
+        <w:ind w:left="540"/>
+        <w:jc w:val="center"/>
+      </w:pPr>
+    </w:p>
+    <w:p>
+      <w:pPr>
+        <w:ind w:left="540"/>
+        <w:jc w:val="center"/>
+      </w:pPr>
+    </w:p>
+    <w:p>
+      <w:pPr>
+        <w:ind w:left="540"/>
+        <w:jc w:val="center"/>
+      </w:pPr>
     </w:p>
     <w:p>
       <w:pPr>
@@ -2262,6 +2909,7 @@
         <w:rPr>
           <w:rFonts w:ascii="Times New Roman" w:hAnsi="Times New Roman" w:cs="Times New Roman"/>
         </w:rPr>
+        <w:lastRenderedPageBreak/>
         <w:t>Ổ điện 2 Relay</w:t>
       </w:r>
       <w:r>
@@ -2281,14 +2929,692 @@
           <w:rFonts w:ascii="Times New Roman" w:hAnsi="Times New Roman" w:cs="Times New Roman"/>
         </w:rPr>
         <w:t xml:space="preserve"> SOCKET</w:t>
+      </w:r>
+    </w:p>
+    <w:p>
+      <w:pPr>
+        <w:ind w:left="360"/>
+        <w:rPr>
+          <w:rFonts w:ascii="Times New Roman" w:hAnsi="Times New Roman" w:cs="Times New Roman"/>
+          <w:noProof/>
+          <w:sz w:val="24"/>
+          <w:szCs w:val="24"/>
+        </w:rPr>
+      </w:pPr>
+      <w:r>
+        <w:rPr>
+          <w:rFonts w:ascii="Times New Roman" w:hAnsi="Times New Roman" w:cs="Times New Roman"/>
+          <w:noProof/>
+          <w:sz w:val="24"/>
+          <w:szCs w:val="24"/>
+        </w:rPr>
+        <w:t xml:space="preserve">Sơ đồ nối dây của Node </w:t>
+      </w:r>
+      <w:r>
+        <w:rPr>
+          <w:rFonts w:ascii="Times New Roman" w:hAnsi="Times New Roman" w:cs="Times New Roman"/>
+          <w:noProof/>
+          <w:sz w:val="24"/>
+          <w:szCs w:val="24"/>
+        </w:rPr>
+        <w:t>SOCKET</w:t>
+      </w:r>
+      <w:r>
+        <w:rPr>
+          <w:rFonts w:ascii="Times New Roman" w:hAnsi="Times New Roman" w:cs="Times New Roman"/>
+          <w:noProof/>
+          <w:sz w:val="24"/>
+          <w:szCs w:val="24"/>
+        </w:rPr>
+        <w:t xml:space="preserve"> được thể hiện ở hình bên dưới:</w:t>
+      </w:r>
+    </w:p>
+    <w:p>
+      <w:pPr>
+        <w:ind w:left="360"/>
+      </w:pPr>
+    </w:p>
+    <w:p>
+      <w:pPr>
+        <w:ind w:left="540"/>
+      </w:pPr>
+      <w:r>
+        <w:rPr>
+          <w:noProof/>
+        </w:rPr>
+        <w:drawing>
+          <wp:inline distT="0" distB="0" distL="0" distR="0" wp14:anchorId="49F795AD" wp14:editId="3A35E07F">
+            <wp:extent cx="5010150" cy="4495800"/>
+            <wp:effectExtent l="0" t="0" r="0" b="0"/>
+            <wp:docPr id="6" name="Picture 6"/>
+            <wp:cNvGraphicFramePr>
+              <a:graphicFrameLocks xmlns:a="http://schemas.openxmlformats.org/drawingml/2006/main" noChangeAspect="1"/>
+            </wp:cNvGraphicFramePr>
+            <a:graphic xmlns:a="http://schemas.openxmlformats.org/drawingml/2006/main">
+              <a:graphicData uri="http://schemas.openxmlformats.org/drawingml/2006/picture">
+                <pic:pic xmlns:pic="http://schemas.openxmlformats.org/drawingml/2006/picture">
+                  <pic:nvPicPr>
+                    <pic:cNvPr id="1" name=""/>
+                    <pic:cNvPicPr/>
+                  </pic:nvPicPr>
+                  <pic:blipFill>
+                    <a:blip r:embed="rId11"/>
+                    <a:stretch>
+                      <a:fillRect/>
+                    </a:stretch>
+                  </pic:blipFill>
+                  <pic:spPr>
+                    <a:xfrm>
+                      <a:off x="0" y="0"/>
+                      <a:ext cx="5010150" cy="4495800"/>
+                    </a:xfrm>
+                    <a:prstGeom prst="rect">
+                      <a:avLst/>
+                    </a:prstGeom>
+                  </pic:spPr>
+                </pic:pic>
+              </a:graphicData>
+            </a:graphic>
+          </wp:inline>
+        </w:drawing>
+      </w:r>
+    </w:p>
+    <w:p>
+      <w:pPr>
+        <w:ind w:left="270"/>
+        <w:jc w:val="center"/>
+        <w:rPr>
+          <w:rFonts w:ascii="Times New Roman" w:hAnsi="Times New Roman" w:cs="Times New Roman"/>
+          <w:sz w:val="24"/>
+          <w:szCs w:val="24"/>
+        </w:rPr>
+      </w:pPr>
+      <w:r>
+        <w:rPr>
+          <w:rFonts w:ascii="Times New Roman" w:hAnsi="Times New Roman" w:cs="Times New Roman"/>
+          <w:sz w:val="24"/>
+          <w:szCs w:val="24"/>
+        </w:rPr>
+        <w:t>Hình 1.</w:t>
+      </w:r>
+      <w:r>
+        <w:rPr>
+          <w:rFonts w:ascii="Times New Roman" w:hAnsi="Times New Roman" w:cs="Times New Roman"/>
+          <w:sz w:val="24"/>
+          <w:szCs w:val="24"/>
+        </w:rPr>
+        <w:t>5</w:t>
+      </w:r>
+      <w:r>
+        <w:rPr>
+          <w:rFonts w:ascii="Times New Roman" w:hAnsi="Times New Roman" w:cs="Times New Roman"/>
+          <w:sz w:val="24"/>
+          <w:szCs w:val="24"/>
+        </w:rPr>
+        <w:t xml:space="preserve">. </w:t>
+      </w:r>
+      <w:r>
+        <w:rPr>
+          <w:rFonts w:ascii="Times New Roman" w:hAnsi="Times New Roman" w:cs="Times New Roman"/>
+          <w:sz w:val="24"/>
+          <w:szCs w:val="24"/>
+        </w:rPr>
+        <w:t>Sơ đồ</w:t>
+      </w:r>
+      <w:r>
+        <w:rPr>
+          <w:rFonts w:ascii="Times New Roman" w:hAnsi="Times New Roman" w:cs="Times New Roman"/>
+          <w:sz w:val="24"/>
+          <w:szCs w:val="24"/>
+        </w:rPr>
+        <w:t xml:space="preserve"> nối dây</w:t>
+      </w:r>
+      <w:r>
+        <w:rPr>
+          <w:rFonts w:ascii="Times New Roman" w:hAnsi="Times New Roman" w:cs="Times New Roman"/>
+          <w:sz w:val="24"/>
+          <w:szCs w:val="24"/>
+        </w:rPr>
+        <w:t xml:space="preserve"> Node</w:t>
+      </w:r>
+      <w:r>
+        <w:rPr>
+          <w:rFonts w:ascii="Times New Roman" w:hAnsi="Times New Roman" w:cs="Times New Roman"/>
+          <w:sz w:val="24"/>
+          <w:szCs w:val="24"/>
+        </w:rPr>
+        <w:t xml:space="preserve"> </w:t>
+      </w:r>
+      <w:r>
+        <w:rPr>
+          <w:rFonts w:ascii="Times New Roman" w:hAnsi="Times New Roman" w:cs="Times New Roman"/>
+          <w:sz w:val="24"/>
+          <w:szCs w:val="24"/>
+        </w:rPr>
+        <w:t>SOCKET</w:t>
+      </w:r>
+    </w:p>
+    <w:p>
+      <w:pPr>
+        <w:ind w:left="270"/>
+        <w:jc w:val="center"/>
+        <w:rPr>
+          <w:rFonts w:ascii="Times New Roman" w:hAnsi="Times New Roman" w:cs="Times New Roman"/>
+          <w:sz w:val="24"/>
+          <w:szCs w:val="24"/>
+        </w:rPr>
+      </w:pPr>
+    </w:p>
+    <w:p>
+      <w:pPr>
+        <w:pStyle w:val="ListParagraph"/>
+        <w:rPr>
+          <w:rFonts w:ascii="Times New Roman" w:hAnsi="Times New Roman" w:cs="Times New Roman"/>
+          <w:sz w:val="24"/>
+          <w:szCs w:val="24"/>
+        </w:rPr>
+      </w:pPr>
+      <w:r>
+        <w:rPr>
+          <w:rFonts w:ascii="Times New Roman" w:hAnsi="Times New Roman" w:cs="Times New Roman"/>
+          <w:sz w:val="24"/>
+          <w:szCs w:val="24"/>
+        </w:rPr>
+        <w:t>Với:</w:t>
+      </w:r>
+    </w:p>
+    <w:p>
+      <w:pPr>
+        <w:pStyle w:val="ListParagraph"/>
+        <w:numPr>
+          <w:ilvl w:val="0"/>
+          <w:numId w:val="34"/>
+        </w:numPr>
+        <w:rPr>
+          <w:rFonts w:ascii="Times New Roman" w:hAnsi="Times New Roman" w:cs="Times New Roman"/>
+          <w:sz w:val="24"/>
+          <w:szCs w:val="24"/>
+        </w:rPr>
+      </w:pPr>
+      <w:r>
+        <w:rPr>
+          <w:rFonts w:ascii="Times New Roman" w:hAnsi="Times New Roman" w:cs="Times New Roman"/>
+          <w:sz w:val="24"/>
+          <w:szCs w:val="24"/>
+        </w:rPr>
+        <w:t>N: Dây nguội</w:t>
+      </w:r>
+    </w:p>
+    <w:p>
+      <w:pPr>
+        <w:pStyle w:val="ListParagraph"/>
+        <w:numPr>
+          <w:ilvl w:val="0"/>
+          <w:numId w:val="34"/>
+        </w:numPr>
+        <w:rPr>
+          <w:rFonts w:ascii="Times New Roman" w:hAnsi="Times New Roman" w:cs="Times New Roman"/>
+          <w:sz w:val="24"/>
+          <w:szCs w:val="24"/>
+        </w:rPr>
+      </w:pPr>
+      <w:r>
+        <w:rPr>
+          <w:rFonts w:ascii="Times New Roman" w:hAnsi="Times New Roman" w:cs="Times New Roman"/>
+          <w:sz w:val="24"/>
+          <w:szCs w:val="24"/>
+        </w:rPr>
+        <w:t>L: Dây nóng (nguồn điện dân dụng 220V AC – 50Hz)</w:t>
+      </w:r>
+    </w:p>
+    <w:p>
+      <w:pPr>
+        <w:pStyle w:val="ListParagraph"/>
+        <w:numPr>
+          <w:ilvl w:val="0"/>
+          <w:numId w:val="34"/>
+        </w:numPr>
+        <w:rPr>
+          <w:rFonts w:ascii="Times New Roman" w:hAnsi="Times New Roman" w:cs="Times New Roman"/>
+          <w:sz w:val="24"/>
+          <w:szCs w:val="24"/>
+        </w:rPr>
+      </w:pPr>
+      <w:r>
+        <w:rPr>
+          <w:rFonts w:ascii="Times New Roman" w:hAnsi="Times New Roman" w:cs="Times New Roman"/>
+          <w:sz w:val="24"/>
+          <w:szCs w:val="24"/>
+        </w:rPr>
+        <w:t xml:space="preserve">L1: </w:t>
+      </w:r>
+      <w:r>
+        <w:rPr>
+          <w:rFonts w:ascii="Times New Roman" w:hAnsi="Times New Roman" w:cs="Times New Roman"/>
+          <w:sz w:val="24"/>
+          <w:szCs w:val="24"/>
+        </w:rPr>
+        <w:t xml:space="preserve">Nối với ổ điện </w:t>
+      </w:r>
+      <w:r>
+        <w:rPr>
+          <w:rFonts w:ascii="Times New Roman" w:hAnsi="Times New Roman" w:cs="Times New Roman"/>
+          <w:sz w:val="24"/>
+          <w:szCs w:val="24"/>
+        </w:rPr>
+        <w:t>1</w:t>
+      </w:r>
+      <w:r>
+        <w:rPr>
+          <w:rFonts w:ascii="Times New Roman" w:hAnsi="Times New Roman" w:cs="Times New Roman"/>
+          <w:sz w:val="24"/>
+          <w:szCs w:val="24"/>
+        </w:rPr>
+        <w:t xml:space="preserve"> (SOCKET</w:t>
+      </w:r>
+      <w:r>
+        <w:rPr>
+          <w:rFonts w:ascii="Times New Roman" w:hAnsi="Times New Roman" w:cs="Times New Roman"/>
+          <w:sz w:val="24"/>
+          <w:szCs w:val="24"/>
+        </w:rPr>
+        <w:t>1</w:t>
+      </w:r>
+      <w:r>
+        <w:rPr>
+          <w:rFonts w:ascii="Times New Roman" w:hAnsi="Times New Roman" w:cs="Times New Roman"/>
+          <w:sz w:val="24"/>
+          <w:szCs w:val="24"/>
+        </w:rPr>
+        <w:t>)</w:t>
+      </w:r>
+    </w:p>
+    <w:p>
+      <w:pPr>
+        <w:pStyle w:val="ListParagraph"/>
+        <w:numPr>
+          <w:ilvl w:val="0"/>
+          <w:numId w:val="34"/>
+        </w:numPr>
+        <w:rPr>
+          <w:rFonts w:ascii="Times New Roman" w:hAnsi="Times New Roman" w:cs="Times New Roman"/>
+          <w:sz w:val="24"/>
+          <w:szCs w:val="24"/>
+        </w:rPr>
+      </w:pPr>
+      <w:r>
+        <w:rPr>
+          <w:rFonts w:ascii="Times New Roman" w:hAnsi="Times New Roman" w:cs="Times New Roman"/>
+          <w:sz w:val="24"/>
+          <w:szCs w:val="24"/>
+        </w:rPr>
+        <w:t>L2: Nối với ổ điện 2 (SOCKET2)</w:t>
       </w:r>
     </w:p>
     <w:p/>
     <w:p/>
+    <w:p/>
+    <w:p/>
     <w:p>
-      <w:bookmarkStart w:id="0" w:name="_GoBack"/>
-      <w:bookmarkEnd w:id="0"/>
+      <w:pPr>
+        <w:pStyle w:val="Heading1"/>
+        <w:numPr>
+          <w:ilvl w:val="0"/>
+          <w:numId w:val="31"/>
+        </w:numPr>
+        <w:tabs>
+          <w:tab w:val="left" w:pos="9180"/>
+        </w:tabs>
+        <w:rPr>
+          <w:rFonts w:ascii="Times New Roman" w:hAnsi="Times New Roman" w:cs="Times New Roman"/>
+        </w:rPr>
+      </w:pPr>
+      <w:r>
+        <w:rPr>
+          <w:rFonts w:ascii="Times New Roman" w:hAnsi="Times New Roman" w:cs="Times New Roman"/>
+        </w:rPr>
+        <w:lastRenderedPageBreak/>
+        <w:t xml:space="preserve">Điều khiển máy lạnh bằng hồng ngoại </w:t>
+      </w:r>
+      <w:r>
+        <w:rPr>
+          <w:rFonts w:ascii="Times New Roman" w:hAnsi="Times New Roman" w:cs="Times New Roman"/>
+        </w:rPr>
+        <w:t>–</w:t>
+      </w:r>
+      <w:r>
+        <w:rPr>
+          <w:rFonts w:ascii="Times New Roman" w:hAnsi="Times New Roman" w:cs="Times New Roman"/>
+        </w:rPr>
+        <w:t xml:space="preserve"> IR</w:t>
+      </w:r>
     </w:p>
+    <w:p>
+      <w:pPr>
+        <w:ind w:left="450"/>
+      </w:pPr>
+      <w:r>
+        <w:rPr>
+          <w:rFonts w:ascii="Times New Roman" w:hAnsi="Times New Roman" w:cs="Times New Roman"/>
+          <w:noProof/>
+          <w:sz w:val="24"/>
+          <w:szCs w:val="24"/>
+        </w:rPr>
+        <w:t xml:space="preserve">Sơ đồ nối dây của Node </w:t>
+      </w:r>
+      <w:r>
+        <w:rPr>
+          <w:rFonts w:ascii="Times New Roman" w:hAnsi="Times New Roman" w:cs="Times New Roman"/>
+          <w:noProof/>
+          <w:sz w:val="24"/>
+          <w:szCs w:val="24"/>
+        </w:rPr>
+        <w:t>IR</w:t>
+      </w:r>
+      <w:r>
+        <w:rPr>
+          <w:rFonts w:ascii="Times New Roman" w:hAnsi="Times New Roman" w:cs="Times New Roman"/>
+          <w:noProof/>
+          <w:sz w:val="24"/>
+          <w:szCs w:val="24"/>
+        </w:rPr>
+        <w:t xml:space="preserve"> được thể hiện ở hình bên dưới:</w:t>
+      </w:r>
+    </w:p>
+    <w:p/>
+    <w:p>
+      <w:pPr>
+        <w:ind w:left="1620"/>
+      </w:pPr>
+      <w:r>
+        <w:rPr>
+          <w:noProof/>
+        </w:rPr>
+        <w:drawing>
+          <wp:inline distT="0" distB="0" distL="0" distR="0" wp14:anchorId="2AA11B0D" wp14:editId="7063797C">
+            <wp:extent cx="3307994" cy="4380614"/>
+            <wp:effectExtent l="0" t="0" r="6985" b="1270"/>
+            <wp:docPr id="9" name="Picture 9"/>
+            <wp:cNvGraphicFramePr>
+              <a:graphicFrameLocks xmlns:a="http://schemas.openxmlformats.org/drawingml/2006/main" noChangeAspect="1"/>
+            </wp:cNvGraphicFramePr>
+            <a:graphic xmlns:a="http://schemas.openxmlformats.org/drawingml/2006/main">
+              <a:graphicData uri="http://schemas.openxmlformats.org/drawingml/2006/picture">
+                <pic:pic xmlns:pic="http://schemas.openxmlformats.org/drawingml/2006/picture">
+                  <pic:nvPicPr>
+                    <pic:cNvPr id="1" name=""/>
+                    <pic:cNvPicPr/>
+                  </pic:nvPicPr>
+                  <pic:blipFill>
+                    <a:blip r:embed="rId12"/>
+                    <a:stretch>
+                      <a:fillRect/>
+                    </a:stretch>
+                  </pic:blipFill>
+                  <pic:spPr>
+                    <a:xfrm>
+                      <a:off x="0" y="0"/>
+                      <a:ext cx="3327610" cy="4406590"/>
+                    </a:xfrm>
+                    <a:prstGeom prst="rect">
+                      <a:avLst/>
+                    </a:prstGeom>
+                  </pic:spPr>
+                </pic:pic>
+              </a:graphicData>
+            </a:graphic>
+          </wp:inline>
+        </w:drawing>
+      </w:r>
+    </w:p>
+    <w:p>
+      <w:pPr>
+        <w:jc w:val="center"/>
+      </w:pPr>
+      <w:r>
+        <w:rPr>
+          <w:rFonts w:ascii="Times New Roman" w:hAnsi="Times New Roman" w:cs="Times New Roman"/>
+          <w:sz w:val="24"/>
+          <w:szCs w:val="24"/>
+        </w:rPr>
+        <w:t>Hình 1.</w:t>
+      </w:r>
+      <w:r>
+        <w:rPr>
+          <w:rFonts w:ascii="Times New Roman" w:hAnsi="Times New Roman" w:cs="Times New Roman"/>
+          <w:sz w:val="24"/>
+          <w:szCs w:val="24"/>
+        </w:rPr>
+        <w:t>6</w:t>
+      </w:r>
+      <w:r>
+        <w:rPr>
+          <w:rFonts w:ascii="Times New Roman" w:hAnsi="Times New Roman" w:cs="Times New Roman"/>
+          <w:sz w:val="24"/>
+          <w:szCs w:val="24"/>
+        </w:rPr>
+        <w:t xml:space="preserve">. Cách nối dây </w:t>
+      </w:r>
+      <w:r>
+        <w:rPr>
+          <w:rFonts w:ascii="Times New Roman" w:hAnsi="Times New Roman" w:cs="Times New Roman"/>
+          <w:sz w:val="24"/>
+          <w:szCs w:val="24"/>
+        </w:rPr>
+        <w:t>Node IR</w:t>
+      </w:r>
+    </w:p>
+    <w:p/>
+    <w:p>
+      <w:pPr>
+        <w:pStyle w:val="ListParagraph"/>
+        <w:rPr>
+          <w:rFonts w:ascii="Times New Roman" w:hAnsi="Times New Roman" w:cs="Times New Roman"/>
+          <w:sz w:val="24"/>
+          <w:szCs w:val="24"/>
+        </w:rPr>
+      </w:pPr>
+      <w:r>
+        <w:rPr>
+          <w:rFonts w:ascii="Times New Roman" w:hAnsi="Times New Roman" w:cs="Times New Roman"/>
+          <w:sz w:val="24"/>
+          <w:szCs w:val="24"/>
+        </w:rPr>
+        <w:t>Với:</w:t>
+      </w:r>
+    </w:p>
+    <w:p>
+      <w:pPr>
+        <w:pStyle w:val="ListParagraph"/>
+        <w:numPr>
+          <w:ilvl w:val="0"/>
+          <w:numId w:val="34"/>
+        </w:numPr>
+        <w:rPr>
+          <w:rFonts w:ascii="Times New Roman" w:hAnsi="Times New Roman" w:cs="Times New Roman"/>
+          <w:sz w:val="24"/>
+          <w:szCs w:val="24"/>
+          <w:lang w:val="fr-FR"/>
+        </w:rPr>
+      </w:pPr>
+      <w:proofErr w:type="gramStart"/>
+      <w:r>
+        <w:rPr>
+          <w:rFonts w:ascii="Times New Roman" w:hAnsi="Times New Roman" w:cs="Times New Roman"/>
+          <w:sz w:val="24"/>
+          <w:szCs w:val="24"/>
+          <w:lang w:val="fr-FR"/>
+        </w:rPr>
+        <w:t>Adapter:</w:t>
+      </w:r>
+      <w:proofErr w:type="gramEnd"/>
+      <w:r>
+        <w:rPr>
+          <w:rFonts w:ascii="Times New Roman" w:hAnsi="Times New Roman" w:cs="Times New Roman"/>
+          <w:sz w:val="24"/>
+          <w:szCs w:val="24"/>
+          <w:lang w:val="fr-FR"/>
+        </w:rPr>
+        <w:t xml:space="preserve"> Chuyển đổi 220</w:t>
+      </w:r>
+      <w:r>
+        <w:rPr>
+          <w:rFonts w:ascii="Times New Roman" w:hAnsi="Times New Roman" w:cs="Times New Roman"/>
+          <w:sz w:val="24"/>
+          <w:szCs w:val="24"/>
+          <w:lang w:val="fr-FR"/>
+        </w:rPr>
+        <w:t xml:space="preserve">V </w:t>
+      </w:r>
+      <w:r>
+        <w:rPr>
+          <w:rFonts w:ascii="Times New Roman" w:hAnsi="Times New Roman" w:cs="Times New Roman"/>
+          <w:sz w:val="24"/>
+          <w:szCs w:val="24"/>
+          <w:lang w:val="fr-FR"/>
+        </w:rPr>
+        <w:t>AC – 50H</w:t>
+      </w:r>
+      <w:r>
+        <w:rPr>
+          <w:rFonts w:ascii="Times New Roman" w:hAnsi="Times New Roman" w:cs="Times New Roman"/>
+          <w:sz w:val="24"/>
+          <w:szCs w:val="24"/>
+          <w:lang w:val="fr-FR"/>
+        </w:rPr>
+        <w:t>z thành 5V DC - </w:t>
+      </w:r>
+      <w:r>
+        <w:rPr>
+          <w:rFonts w:ascii="Times New Roman" w:hAnsi="Times New Roman" w:cs="Times New Roman"/>
+          <w:color w:val="FF0000"/>
+          <w:sz w:val="24"/>
+          <w:szCs w:val="24"/>
+          <w:lang w:val="fr-FR"/>
+        </w:rPr>
+        <w:t>?A</w:t>
+      </w:r>
+    </w:p>
+    <w:p>
+      <w:pPr>
+        <w:pStyle w:val="ListParagraph"/>
+        <w:numPr>
+          <w:ilvl w:val="0"/>
+          <w:numId w:val="34"/>
+        </w:numPr>
+        <w:rPr>
+          <w:rFonts w:ascii="Times New Roman" w:hAnsi="Times New Roman" w:cs="Times New Roman"/>
+          <w:sz w:val="24"/>
+          <w:szCs w:val="24"/>
+          <w:lang w:val="fr-FR"/>
+        </w:rPr>
+      </w:pPr>
+      <w:proofErr w:type="gramStart"/>
+      <w:r>
+        <w:rPr>
+          <w:rFonts w:ascii="Times New Roman" w:hAnsi="Times New Roman" w:cs="Times New Roman"/>
+          <w:sz w:val="24"/>
+          <w:szCs w:val="24"/>
+          <w:lang w:val="fr-FR"/>
+        </w:rPr>
+        <w:t>Socket:</w:t>
+      </w:r>
+      <w:proofErr w:type="gramEnd"/>
+      <w:r>
+        <w:rPr>
+          <w:rFonts w:ascii="Times New Roman" w:hAnsi="Times New Roman" w:cs="Times New Roman"/>
+          <w:sz w:val="24"/>
+          <w:szCs w:val="24"/>
+          <w:lang w:val="fr-FR"/>
+        </w:rPr>
+        <w:t xml:space="preserve"> Ổ điện dân dụng</w:t>
+      </w:r>
+      <w:r>
+        <w:rPr>
+          <w:rFonts w:ascii="Times New Roman" w:hAnsi="Times New Roman" w:cs="Times New Roman"/>
+          <w:sz w:val="24"/>
+          <w:szCs w:val="24"/>
+          <w:lang w:val="fr-FR"/>
+        </w:rPr>
+        <w:t xml:space="preserve"> 220</w:t>
+      </w:r>
+      <w:r>
+        <w:rPr>
+          <w:rFonts w:ascii="Times New Roman" w:hAnsi="Times New Roman" w:cs="Times New Roman"/>
+          <w:sz w:val="24"/>
+          <w:szCs w:val="24"/>
+          <w:lang w:val="fr-FR"/>
+        </w:rPr>
+        <w:t>V AC – 50Hz</w:t>
+      </w:r>
+    </w:p>
+    <w:p>
+      <w:pPr>
+        <w:pStyle w:val="ListParagraph"/>
+        <w:numPr>
+          <w:ilvl w:val="0"/>
+          <w:numId w:val="34"/>
+        </w:numPr>
+        <w:rPr>
+          <w:rFonts w:ascii="Times New Roman" w:hAnsi="Times New Roman" w:cs="Times New Roman"/>
+          <w:sz w:val="24"/>
+          <w:szCs w:val="24"/>
+        </w:rPr>
+      </w:pPr>
+      <w:r>
+        <w:rPr>
+          <w:rFonts w:ascii="Times New Roman" w:hAnsi="Times New Roman" w:cs="Times New Roman"/>
+          <w:sz w:val="24"/>
+          <w:szCs w:val="24"/>
+        </w:rPr>
+        <w:t>Đầu cắm từ Adapter là đầu USB M</w:t>
+      </w:r>
+      <w:r>
+        <w:rPr>
+          <w:rFonts w:ascii="Times New Roman" w:hAnsi="Times New Roman" w:cs="Times New Roman"/>
+          <w:sz w:val="24"/>
+          <w:szCs w:val="24"/>
+        </w:rPr>
+        <w:t>icro</w:t>
+      </w:r>
+      <w:r>
+        <w:rPr>
+          <w:rFonts w:ascii="Times New Roman" w:hAnsi="Times New Roman" w:cs="Times New Roman"/>
+          <w:sz w:val="24"/>
+          <w:szCs w:val="24"/>
+        </w:rPr>
+        <w:t xml:space="preserve"> 2.0</w:t>
+      </w:r>
+      <w:r>
+        <w:rPr>
+          <w:rFonts w:ascii="Times New Roman" w:hAnsi="Times New Roman" w:cs="Times New Roman"/>
+          <w:sz w:val="24"/>
+          <w:szCs w:val="24"/>
+        </w:rPr>
+        <w:t>, tương thích với l</w:t>
+      </w:r>
+      <w:r>
+        <w:rPr>
+          <w:rFonts w:ascii="Times New Roman" w:hAnsi="Times New Roman" w:cs="Times New Roman"/>
+          <w:sz w:val="24"/>
+          <w:szCs w:val="24"/>
+        </w:rPr>
+        <w:t>ỗ</w:t>
+      </w:r>
+      <w:r>
+        <w:rPr>
+          <w:rFonts w:ascii="Times New Roman" w:hAnsi="Times New Roman" w:cs="Times New Roman"/>
+          <w:sz w:val="24"/>
+          <w:szCs w:val="24"/>
+        </w:rPr>
+        <w:t xml:space="preserve"> cắm trên Node</w:t>
+      </w:r>
+    </w:p>
+    <w:p/>
+    <w:p/>
+    <w:p/>
+    <w:p/>
+    <w:p/>
     <w:p>
       <w:pPr>
         <w:pStyle w:val="Heading1"/>
@@ -2314,7 +3640,6 @@
         <w:t>CÁC LƯU Ý VÀ YÊU CẦU KỸ THUẬT KHI LẮP ĐẶT</w:t>
       </w:r>
     </w:p>
-    <w:p/>
     <w:p>
       <w:pPr>
         <w:pStyle w:val="ListParagraph"/>
@@ -2476,8 +3801,8 @@
       </w:r>
     </w:p>
     <w:sectPr>
-      <w:headerReference w:type="default" r:id="rId10"/>
-      <w:footerReference w:type="default" r:id="rId11"/>
+      <w:headerReference w:type="default" r:id="rId13"/>
+      <w:footerReference w:type="default" r:id="rId14"/>
       <w:pgSz w:w="12240" w:h="15840"/>
       <w:pgMar w:top="1440" w:right="1440" w:bottom="1440" w:left="1440" w:header="720" w:footer="720" w:gutter="0"/>
       <w:cols w:space="720"/>
@@ -7913,7 +9238,7 @@
 </file>
 
 <file path=customXml/itemProps1.xml><?xml version="1.0" encoding="utf-8"?>
-<ds:datastoreItem xmlns:ds="http://schemas.openxmlformats.org/officeDocument/2006/customXml" ds:itemID="{8F47EA19-BF76-4D50-BA41-5FBDFBB48ACF}">
+<ds:datastoreItem xmlns:ds="http://schemas.openxmlformats.org/officeDocument/2006/customXml" ds:itemID="{AFC51014-0B01-4FFC-BF95-994EE43EB7E2}">
   <ds:schemaRefs>
     <ds:schemaRef ds:uri="http://schemas.openxmlformats.org/officeDocument/2006/bibliography"/>
   </ds:schemaRefs>

</xml_diff>

<commit_message>
Update HD Lap Dat Node
</commit_message>
<xml_diff>
--- a/Hướng dẫn lắp đặt Node - Smart Home.docx
+++ b/Hướng dẫn lắp đặt Node - Smart Home.docx
@@ -1521,9 +1521,9 @@
           <w:noProof/>
         </w:rPr>
         <w:drawing>
-          <wp:inline distT="0" distB="0" distL="0" distR="0" wp14:anchorId="4268AD3A" wp14:editId="2E2A3C20">
-            <wp:extent cx="5388463" cy="3981228"/>
-            <wp:effectExtent l="0" t="0" r="3175" b="635"/>
+          <wp:inline distT="0" distB="0" distL="0" distR="0" wp14:anchorId="4268AD3A" wp14:editId="0ABB7C79">
+            <wp:extent cx="5324463" cy="3984039"/>
+            <wp:effectExtent l="0" t="0" r="0" b="0"/>
             <wp:docPr id="3" name="Picture 3"/>
             <wp:cNvGraphicFramePr>
               <a:graphicFrameLocks xmlns:a="http://schemas.openxmlformats.org/drawingml/2006/main" noChangeAspect="1"/>
@@ -1536,7 +1536,13 @@
                     <pic:cNvPicPr/>
                   </pic:nvPicPr>
                   <pic:blipFill>
-                    <a:blip r:embed="rId8"/>
+                    <a:blip r:embed="rId8">
+                      <a:extLst>
+                        <a:ext uri="{28A0092B-C50C-407E-A947-70E740481C1C}">
+                          <a14:useLocalDpi xmlns:a14="http://schemas.microsoft.com/office/drawing/2010/main" val="0"/>
+                        </a:ext>
+                      </a:extLst>
+                    </a:blip>
                     <a:stretch>
                       <a:fillRect/>
                     </a:stretch>
@@ -1544,7 +1550,7 @@
                   <pic:spPr>
                     <a:xfrm>
                       <a:off x="0" y="0"/>
-                      <a:ext cx="5392268" cy="3984039"/>
+                      <a:ext cx="5324463" cy="3984039"/>
                     </a:xfrm>
                     <a:prstGeom prst="rect">
                       <a:avLst/>
@@ -1980,21 +1986,19 @@
         </w:rPr>
         <w:t xml:space="preserve"> được thể hiện ở hình bên dưới:</w:t>
       </w:r>
-      <w:bookmarkStart w:id="0" w:name="_GoBack"/>
-      <w:bookmarkEnd w:id="0"/>
     </w:p>
     <w:p/>
     <w:p>
       <w:pPr>
-        <w:ind w:left="450"/>
+        <w:ind w:left="630"/>
       </w:pPr>
       <w:r>
         <w:rPr>
           <w:noProof/>
         </w:rPr>
         <w:drawing>
-          <wp:inline distT="0" distB="0" distL="0" distR="0" wp14:anchorId="05DA25D9" wp14:editId="25516EB2">
-            <wp:extent cx="5381625" cy="3148481"/>
+          <wp:inline distT="0" distB="0" distL="0" distR="0" wp14:anchorId="05DA25D9" wp14:editId="38383158">
+            <wp:extent cx="5242437" cy="3067050"/>
             <wp:effectExtent l="0" t="0" r="0" b="0"/>
             <wp:docPr id="4" name="Picture 4"/>
             <wp:cNvGraphicFramePr>
@@ -2016,7 +2020,7 @@
                   <pic:spPr>
                     <a:xfrm>
                       <a:off x="0" y="0"/>
-                      <a:ext cx="5389900" cy="3153322"/>
+                      <a:ext cx="5253244" cy="3073373"/>
                     </a:xfrm>
                     <a:prstGeom prst="rect">
                       <a:avLst/>
@@ -2404,7 +2408,7 @@
     <w:p/>
     <w:p>
       <w:pPr>
-        <w:ind w:left="540"/>
+        <w:ind w:left="720"/>
       </w:pPr>
       <w:r>
         <w:rPr>
@@ -2487,15 +2491,7 @@
           <w:sz w:val="24"/>
           <w:szCs w:val="24"/>
         </w:rPr>
-        <w:t xml:space="preserve">ơ đồ nối dây Node </w:t>
-      </w:r>
-      <w:r>
-        <w:rPr>
-          <w:rFonts w:ascii="Times New Roman" w:hAnsi="Times New Roman" w:cs="Times New Roman"/>
-          <w:sz w:val="24"/>
-          <w:szCs w:val="24"/>
-        </w:rPr>
-        <w:t>DIMMER</w:t>
+        <w:t>ơ đồ nối dây Node DIMMER</w:t>
       </w:r>
     </w:p>
     <w:p>
@@ -2590,15 +2586,7 @@
           <w:sz w:val="24"/>
           <w:szCs w:val="24"/>
         </w:rPr>
-        <w:t xml:space="preserve">L1: Nối với </w:t>
-      </w:r>
-      <w:r>
-        <w:rPr>
-          <w:rFonts w:ascii="Times New Roman" w:hAnsi="Times New Roman" w:cs="Times New Roman"/>
-          <w:sz w:val="24"/>
-          <w:szCs w:val="24"/>
-        </w:rPr>
-        <w:t>bóng đèn cần điều khiển độ sáng</w:t>
+        <w:t>L1: Nối với bóng đèn cần điều khiển độ sáng</w:t>
       </w:r>
     </w:p>
     <w:p>
@@ -2644,15 +2632,7 @@
           <w:sz w:val="24"/>
           <w:szCs w:val="24"/>
         </w:rPr>
-        <w:t>biểu tượng bóng đèn trên</w:t>
-      </w:r>
-      <w:r>
-        <w:rPr>
-          <w:rFonts w:ascii="Times New Roman" w:hAnsi="Times New Roman" w:cs="Times New Roman"/>
-          <w:sz w:val="24"/>
-          <w:szCs w:val="24"/>
-        </w:rPr>
-        <w:t xml:space="preserve"> </w:t>
+        <w:t xml:space="preserve">biểu tượng bóng đèn trên </w:t>
       </w:r>
       <w:r>
         <w:rPr>
@@ -2976,7 +2956,7 @@
     </w:p>
     <w:p>
       <w:pPr>
-        <w:ind w:left="540"/>
+        <w:ind w:left="720"/>
       </w:pPr>
       <w:r>
         <w:rPr>
@@ -3035,15 +3015,7 @@
           <w:sz w:val="24"/>
           <w:szCs w:val="24"/>
         </w:rPr>
-        <w:t>Hình 1.</w:t>
-      </w:r>
-      <w:r>
-        <w:rPr>
-          <w:rFonts w:ascii="Times New Roman" w:hAnsi="Times New Roman" w:cs="Times New Roman"/>
-          <w:sz w:val="24"/>
-          <w:szCs w:val="24"/>
-        </w:rPr>
-        <w:t>5</w:t>
+        <w:t>Hình 1.5</w:t>
       </w:r>
       <w:r>
         <w:rPr>
@@ -3186,47 +3158,7 @@
           <w:sz w:val="24"/>
           <w:szCs w:val="24"/>
         </w:rPr>
-        <w:t xml:space="preserve">L1: </w:t>
-      </w:r>
-      <w:r>
-        <w:rPr>
-          <w:rFonts w:ascii="Times New Roman" w:hAnsi="Times New Roman" w:cs="Times New Roman"/>
-          <w:sz w:val="24"/>
-          <w:szCs w:val="24"/>
-        </w:rPr>
-        <w:t xml:space="preserve">Nối với ổ điện </w:t>
-      </w:r>
-      <w:r>
-        <w:rPr>
-          <w:rFonts w:ascii="Times New Roman" w:hAnsi="Times New Roman" w:cs="Times New Roman"/>
-          <w:sz w:val="24"/>
-          <w:szCs w:val="24"/>
-        </w:rPr>
-        <w:t>1</w:t>
-      </w:r>
-      <w:r>
-        <w:rPr>
-          <w:rFonts w:ascii="Times New Roman" w:hAnsi="Times New Roman" w:cs="Times New Roman"/>
-          <w:sz w:val="24"/>
-          <w:szCs w:val="24"/>
-        </w:rPr>
-        <w:t xml:space="preserve"> (SOCKET</w:t>
-      </w:r>
-      <w:r>
-        <w:rPr>
-          <w:rFonts w:ascii="Times New Roman" w:hAnsi="Times New Roman" w:cs="Times New Roman"/>
-          <w:sz w:val="24"/>
-          <w:szCs w:val="24"/>
-        </w:rPr>
-        <w:t>1</w:t>
-      </w:r>
-      <w:r>
-        <w:rPr>
-          <w:rFonts w:ascii="Times New Roman" w:hAnsi="Times New Roman" w:cs="Times New Roman"/>
-          <w:sz w:val="24"/>
-          <w:szCs w:val="24"/>
-        </w:rPr>
-        <w:t>)</w:t>
+        <w:t>L1: Nối với ổ điện 1 (SOCKET1)</w:t>
       </w:r>
     </w:p>
     <w:p>
@@ -3324,17 +3256,17 @@
     <w:p/>
     <w:p>
       <w:pPr>
-        <w:ind w:left="1620"/>
+        <w:ind w:left="720"/>
       </w:pPr>
       <w:r>
         <w:rPr>
           <w:noProof/>
         </w:rPr>
         <w:drawing>
-          <wp:inline distT="0" distB="0" distL="0" distR="0" wp14:anchorId="2AA11B0D" wp14:editId="7063797C">
-            <wp:extent cx="3307994" cy="4380614"/>
-            <wp:effectExtent l="0" t="0" r="6985" b="1270"/>
-            <wp:docPr id="9" name="Picture 9"/>
+          <wp:inline distT="0" distB="0" distL="0" distR="0" wp14:anchorId="0E5AABAE" wp14:editId="7BBBF5B7">
+            <wp:extent cx="4348716" cy="5732954"/>
+            <wp:effectExtent l="0" t="0" r="0" b="1270"/>
+            <wp:docPr id="5" name="Picture 5"/>
             <wp:cNvGraphicFramePr>
               <a:graphicFrameLocks xmlns:a="http://schemas.openxmlformats.org/drawingml/2006/main" noChangeAspect="1"/>
             </wp:cNvGraphicFramePr>
@@ -3354,7 +3286,7 @@
                   <pic:spPr>
                     <a:xfrm>
                       <a:off x="0" y="0"/>
-                      <a:ext cx="3327610" cy="4406590"/>
+                      <a:ext cx="4362974" cy="5751750"/>
                     </a:xfrm>
                     <a:prstGeom prst="rect">
                       <a:avLst/>
@@ -3366,6 +3298,8 @@
           </wp:inline>
         </w:drawing>
       </w:r>
+      <w:bookmarkStart w:id="0" w:name="_GoBack"/>
+      <w:bookmarkEnd w:id="0"/>
     </w:p>
     <w:p>
       <w:pPr>
@@ -3559,29 +3493,24 @@
           <w:rFonts w:ascii="Times New Roman" w:hAnsi="Times New Roman" w:cs="Times New Roman"/>
           <w:sz w:val="24"/>
           <w:szCs w:val="24"/>
-        </w:rPr>
-      </w:pPr>
-      <w:r>
-        <w:rPr>
-          <w:rFonts w:ascii="Times New Roman" w:hAnsi="Times New Roman" w:cs="Times New Roman"/>
-          <w:sz w:val="24"/>
-          <w:szCs w:val="24"/>
-        </w:rPr>
-        <w:t>Đầu cắm từ Adapter là đầu USB M</w:t>
-      </w:r>
-      <w:r>
-        <w:rPr>
-          <w:rFonts w:ascii="Times New Roman" w:hAnsi="Times New Roman" w:cs="Times New Roman"/>
-          <w:sz w:val="24"/>
-          <w:szCs w:val="24"/>
-        </w:rPr>
-        <w:t>icro</w:t>
-      </w:r>
-      <w:r>
-        <w:rPr>
-          <w:rFonts w:ascii="Times New Roman" w:hAnsi="Times New Roman" w:cs="Times New Roman"/>
-          <w:sz w:val="24"/>
-          <w:szCs w:val="24"/>
+          <w:lang w:val="fr-FR"/>
+        </w:rPr>
+      </w:pPr>
+      <w:r>
+        <w:rPr>
+          <w:rFonts w:ascii="Times New Roman" w:hAnsi="Times New Roman" w:cs="Times New Roman"/>
+          <w:sz w:val="24"/>
+          <w:szCs w:val="24"/>
+          <w:lang w:val="fr-FR"/>
+        </w:rPr>
+        <w:t>Đầu cắm từ Adapter là đầu USB Micro</w:t>
+      </w:r>
+      <w:r>
+        <w:rPr>
+          <w:rFonts w:ascii="Times New Roman" w:hAnsi="Times New Roman" w:cs="Times New Roman"/>
+          <w:sz w:val="24"/>
+          <w:szCs w:val="24"/>
+          <w:lang w:val="fr-FR"/>
         </w:rPr>
         <w:t xml:space="preserve"> 2.0</w:t>
       </w:r>
@@ -3590,6 +3519,7 @@
           <w:rFonts w:ascii="Times New Roman" w:hAnsi="Times New Roman" w:cs="Times New Roman"/>
           <w:sz w:val="24"/>
           <w:szCs w:val="24"/>
+          <w:lang w:val="fr-FR"/>
         </w:rPr>
         <w:t>, tương thích với l</w:t>
       </w:r>
@@ -3598,6 +3528,7 @@
           <w:rFonts w:ascii="Times New Roman" w:hAnsi="Times New Roman" w:cs="Times New Roman"/>
           <w:sz w:val="24"/>
           <w:szCs w:val="24"/>
+          <w:lang w:val="fr-FR"/>
         </w:rPr>
         <w:t>ỗ</w:t>
       </w:r>
@@ -3606,15 +3537,11 @@
           <w:rFonts w:ascii="Times New Roman" w:hAnsi="Times New Roman" w:cs="Times New Roman"/>
           <w:sz w:val="24"/>
           <w:szCs w:val="24"/>
+          <w:lang w:val="fr-FR"/>
         </w:rPr>
         <w:t xml:space="preserve"> cắm trên Node</w:t>
       </w:r>
     </w:p>
-    <w:p/>
-    <w:p/>
-    <w:p/>
-    <w:p/>
-    <w:p/>
     <w:p>
       <w:pPr>
         <w:pStyle w:val="Heading1"/>
@@ -3629,12 +3556,14 @@
         <w:rPr>
           <w:rFonts w:ascii="Times New Roman" w:hAnsi="Times New Roman" w:cs="Times New Roman"/>
           <w:b/>
+          <w:lang w:val="fr-FR"/>
         </w:rPr>
       </w:pPr>
       <w:r>
         <w:rPr>
           <w:rFonts w:ascii="Times New Roman" w:hAnsi="Times New Roman" w:cs="Times New Roman"/>
           <w:b/>
+          <w:lang w:val="fr-FR"/>
         </w:rPr>
         <w:lastRenderedPageBreak/>
         <w:t>CÁC LƯU Ý VÀ YÊU CẦU KỸ THUẬT KHI LẮP ĐẶT</w:t>
@@ -3658,6 +3587,7 @@
           <w:rFonts w:ascii="Times New Roman" w:hAnsi="Times New Roman" w:cs="Times New Roman"/>
           <w:sz w:val="24"/>
           <w:szCs w:val="24"/>
+          <w:lang w:val="fr-FR"/>
         </w:rPr>
         <w:t>Trước khi lắp đặt, ngắt nguồn điện tổng. Kiểm tra và chắc chắn rằng ổ điện đang thao tác không có điện</w:t>
       </w:r>
@@ -3666,8 +3596,17 @@
           <w:rFonts w:ascii="Times New Roman" w:hAnsi="Times New Roman" w:cs="Times New Roman"/>
           <w:sz w:val="24"/>
           <w:szCs w:val="24"/>
-        </w:rPr>
-        <w:t>. Đảm bảo các điều kiện về an toàn điện</w:t>
+          <w:lang w:val="fr-FR"/>
+        </w:rPr>
+        <w:t xml:space="preserve">. </w:t>
+      </w:r>
+      <w:r>
+        <w:rPr>
+          <w:rFonts w:ascii="Times New Roman" w:hAnsi="Times New Roman" w:cs="Times New Roman"/>
+          <w:sz w:val="24"/>
+          <w:szCs w:val="24"/>
+        </w:rPr>
+        <w:t>Đảm bảo các điều kiện về an toàn điện</w:t>
       </w:r>
     </w:p>
     <w:p>
@@ -3871,7 +3810,7 @@
           <w:rPr>
             <w:noProof/>
           </w:rPr>
-          <w:t>4</w:t>
+          <w:t>7</w:t>
         </w:r>
         <w:r>
           <w:rPr>
@@ -9238,7 +9177,7 @@
 </file>
 
 <file path=customXml/itemProps1.xml><?xml version="1.0" encoding="utf-8"?>
-<ds:datastoreItem xmlns:ds="http://schemas.openxmlformats.org/officeDocument/2006/customXml" ds:itemID="{AFC51014-0B01-4FFC-BF95-994EE43EB7E2}">
+<ds:datastoreItem xmlns:ds="http://schemas.openxmlformats.org/officeDocument/2006/customXml" ds:itemID="{6BE73A0D-CB3D-4BC3-8B9F-A220D5A7EB83}">
   <ds:schemaRefs>
     <ds:schemaRef ds:uri="http://schemas.openxmlformats.org/officeDocument/2006/bibliography"/>
   </ds:schemaRefs>

</xml_diff>